<commit_message>
Finito analisi del primo evento
</commit_message>
<xml_diff>
--- a/Report/Final_Version/SNA_Report.docx
+++ b/Report/Final_Version/SNA_Report.docx
@@ -107,10 +107,7 @@
         </w:rPr>
         <w:t>Sentiment analysis of Twitter users</w:t>
       </w:r>
-    </w:p>
-    <w:p>
-      <w:pPr>
-        <w:jc w:val="center"/>
+      <w:r>
         <w:rPr>
           <w:i/>
           <w:iCs/>
@@ -118,6 +115,19 @@
           <w:szCs w:val="60"/>
           <w:u w:val="single"/>
         </w:rPr>
+        <w:t xml:space="preserve"> towards the Climate crisis</w:t>
+      </w:r>
+    </w:p>
+    <w:p>
+      <w:pPr>
+        <w:jc w:val="center"/>
+        <w:rPr>
+          <w:i/>
+          <w:iCs/>
+          <w:sz w:val="60"/>
+          <w:szCs w:val="60"/>
+          <w:u w:val="single"/>
+        </w:rPr>
       </w:pPr>
     </w:p>
     <w:p>
@@ -213,6 +223,7 @@
     </w:p>
     <w:p>
       <w:r>
+        <w:lastRenderedPageBreak/>
         <w:tab/>
         <w:t>Samuel Takyi Oben</w:t>
       </w:r>
@@ -1307,7 +1318,6 @@
           <w:sz w:val="52"/>
           <w:szCs w:val="52"/>
         </w:rPr>
-        <w:lastRenderedPageBreak/>
         <w:t xml:space="preserve">1. </w:t>
       </w:r>
       <w:r>
@@ -1392,6 +1402,7 @@
           <w:sz w:val="28"/>
           <w:szCs w:val="28"/>
         </w:rPr>
+        <w:lastRenderedPageBreak/>
         <w:t>In most cases, these are not demonstrative acts aimed at damaging works of art, but rather to destabilize, create discomfort, and provoke reactions to talk about such a delicate issue as climate change.</w:t>
       </w:r>
     </w:p>
@@ -1407,7 +1418,6 @@
           <w:sz w:val="28"/>
           <w:szCs w:val="28"/>
         </w:rPr>
-        <w:lastRenderedPageBreak/>
         <w:t>Activists have realized that art, for us, represents a weak point to provoke our reaction, as they are objects of inestimable value, created by artists who lived centuries ago.</w:t>
       </w:r>
     </w:p>
@@ -1510,22 +1520,29 @@
           <w:sz w:val="28"/>
           <w:szCs w:val="28"/>
         </w:rPr>
-        <w:t>In Italy, in July, a protest took place in the Botticelli room of the Uffizi Gallery in Florence, with activists gluing themselves to the glass protecting the painting of La Primavera. At the end of the month, Ultima Generazione activists attacked the Museo del '900 in Milan and glued themselves to the structure supporting Umberto Boccioni's sculpture Forme uniche della continuità nello spazio.</w:t>
-      </w:r>
-    </w:p>
-    <w:p>
-      <w:pPr>
-        <w:rPr>
-          <w:sz w:val="28"/>
-          <w:szCs w:val="28"/>
-        </w:rPr>
-      </w:pPr>
+        <w:t xml:space="preserve">In Italy, in July, a protest took place in the Botticelli room of the Uffizi Gallery in Florence, with activists gluing themselves to the glass protecting the painting of La Primavera. At the end of the month, Ultima Generazione activists attacked the </w:t>
+      </w:r>
       <w:r>
         <w:rPr>
           <w:sz w:val="28"/>
           <w:szCs w:val="28"/>
         </w:rPr>
         <w:lastRenderedPageBreak/>
+        <w:t>Museo del '900 in Milan and glued themselves to the structure supporting Umberto Boccioni's sculpture Forme uniche della continuità nello spazio.</w:t>
+      </w:r>
+    </w:p>
+    <w:p>
+      <w:pPr>
+        <w:rPr>
+          <w:sz w:val="28"/>
+          <w:szCs w:val="28"/>
+        </w:rPr>
+      </w:pPr>
+      <w:r>
+        <w:rPr>
+          <w:sz w:val="28"/>
+          <w:szCs w:val="28"/>
+        </w:rPr>
         <w:t>In October, they targeted Vincent Van Gogh's Sunflowers, kept in London, with tomato soup. Monet was also targeted by Ultima Generazione activists at the Barberini Museum in Germany.</w:t>
       </w:r>
     </w:p>
@@ -1640,6 +1657,7 @@
           <w:szCs w:val="28"/>
           <w:lang w:eastAsia="en-GB"/>
         </w:rPr>
+        <w:lastRenderedPageBreak/>
         <w:t>For psychological reasons, the problem of global warming is not often discussed even though we are aware of it.</w:t>
       </w:r>
     </w:p>
@@ -1657,7 +1675,6 @@
           <w:szCs w:val="28"/>
           <w:lang w:eastAsia="en-GB"/>
         </w:rPr>
-        <w:lastRenderedPageBreak/>
         <w:t>According to psychologist Espen Stoknes, there are five reasons why the fight against climate change involves little people:</w:t>
       </w:r>
     </w:p>
@@ -1945,7 +1962,7 @@
           <w:sz w:val="28"/>
           <w:szCs w:val="28"/>
         </w:rPr>
-        <w:t xml:space="preserve">To answer these questions, a detailed analysis of the behavior of a large group of individuals within a platform is necessary, that is, carrying out sentimental analysis and deriving results from it. The analysis of the platform can offer important information and answers to certain questions, such as those we have previously posed. The collection and analysis of data on a platform, such as Twitter, can provide a vast amount of information on user behavior, opinions, and preferences. This information can be used to answer many questions. The analysis of the platform can provide answers to these questions and many others using techniques such as text mining, sentimental analysis, and network analysis. These </w:t>
+        <w:t xml:space="preserve">To answer these questions, a detailed analysis of the behavior of a large group of individuals within a platform is necessary, that is, carrying out sentimental analysis and deriving results from it. The analysis of the platform can offer important information and answers to certain questions, such as those we have previously posed. The collection and analysis of data on a platform, such as Twitter, can provide a vast amount of information on user behavior, opinions, and </w:t>
       </w:r>
       <w:r>
         <w:rPr>
@@ -1953,7 +1970,7 @@
           <w:szCs w:val="28"/>
         </w:rPr>
         <w:lastRenderedPageBreak/>
-        <w:t>techniques can be used to analyze the data collected from the platform, such as tweets, and extract relevant information. Despite these limitations, the analysis of the platform can still provide valuable information and answers to certain questions. By using rigorous and appropriate methods, researchers can obtain reliable and meaningful results that can be used to understand the attitudes of users belonging to a particular platform.</w:t>
+        <w:t>preferences. This information can be used to answer many questions. The analysis of the platform can provide answers to these questions and many others using techniques such as text mining, sentimental analysis, and network analysis. These techniques can be used to analyze the data collected from the platform, such as tweets, and extract relevant information. Despite these limitations, the analysis of the platform can still provide valuable information and answers to certain questions. By using rigorous and appropriate methods, researchers can obtain reliable and meaningful results that can be used to understand the attitudes of users belonging to a particular platform.</w:t>
       </w:r>
     </w:p>
     <w:p>
@@ -2162,6 +2179,7 @@
           <w:sz w:val="28"/>
           <w:szCs w:val="28"/>
         </w:rPr>
+        <w:lastRenderedPageBreak/>
         <w:t>Collecting tweets using specific keywords and hashtags 15 days prior to the event and 15 days after</w:t>
       </w:r>
     </w:p>
@@ -2177,7 +2195,6 @@
           <w:sz w:val="28"/>
           <w:szCs w:val="28"/>
         </w:rPr>
-        <w:lastRenderedPageBreak/>
         <w:t>With this kind of data collection we can take a better look at how the users were talking about the interested topic before and after the event</w:t>
       </w:r>
       <w:r>
@@ -2423,6 +2440,7 @@
           <w:sz w:val="28"/>
           <w:szCs w:val="28"/>
         </w:rPr>
+        <w:lastRenderedPageBreak/>
         <w:t xml:space="preserve">The incident occurred at the Uffizi gallery in </w:t>
       </w:r>
       <w:r>
@@ -2451,15 +2469,7 @@
           <w:sz w:val="28"/>
           <w:szCs w:val="28"/>
         </w:rPr>
-        <w:t xml:space="preserve"> activists of the italian movement “Ultima Generazione” (Last Generation) entered the </w:t>
-      </w:r>
-      <w:r>
-        <w:rPr>
-          <w:sz w:val="28"/>
-          <w:szCs w:val="28"/>
-        </w:rPr>
-        <w:lastRenderedPageBreak/>
-        <w:t>Uffizi’s gallery during july 2022 and</w:t>
+        <w:t xml:space="preserve"> activists of the italian movement “Ultima Generazione” (Last Generation) entered the Uffizi’s gallery during july 2022 and</w:t>
       </w:r>
       <w:r>
         <w:rPr>
@@ -2730,6 +2740,7 @@
           <w:sz w:val="28"/>
           <w:szCs w:val="28"/>
         </w:rPr>
+        <w:lastRenderedPageBreak/>
         <w:t>We decided to rather use the second option than the first one because it’s not really reliable to base the sentiment analysis on a single tweet before and after the event.</w:t>
       </w:r>
     </w:p>
@@ -2745,7 +2756,6 @@
           <w:sz w:val="28"/>
           <w:szCs w:val="28"/>
         </w:rPr>
-        <w:lastRenderedPageBreak/>
         <w:t xml:space="preserve">After creating the necessary dataframes the only thing left to do is </w:t>
       </w:r>
       <w:r>
@@ -2872,14 +2882,7 @@
           <w:sz w:val="28"/>
           <w:szCs w:val="28"/>
         </w:rPr>
-        <w:t>s </w:t>
-      </w:r>
-      <w:r>
-        <w:rPr>
-          <w:sz w:val="28"/>
-          <w:szCs w:val="28"/>
-        </w:rPr>
-        <w:t>an approach to natural language processing (NLP) that identifies the emotional tone behind a body of text</w:t>
+        <w:t>s an approach to natural language processing (NLP) that identifies the emotional tone behind a body of text</w:t>
       </w:r>
       <w:r>
         <w:rPr>
@@ -3045,6 +3048,7 @@
           <w:sz w:val="52"/>
           <w:szCs w:val="52"/>
         </w:rPr>
+        <w:lastRenderedPageBreak/>
         <w:t>5</w:t>
       </w:r>
       <w:r>
@@ -3075,7 +3079,7 @@
           <w:sz w:val="28"/>
           <w:szCs w:val="28"/>
         </w:rPr>
-        <w:t xml:space="preserve">The data we worked with showed that most people who had the opportunity to express their opinions about the events left neither positive nor negative feedback. This surprised us, given that we are working with data obtained from </w:t>
+        <w:t xml:space="preserve">The data we worked with showed that most people who had the opportunity to express their opinions about the events left neither positive nor negative feedback. This surprised us, given that we are working with data obtained from the Twitter platform. This means that most users have decided to be more objective towards activists, setting aside their emotions. However, this phenomenon could be caused by the fact that the works were not really damaged, being protected by glass, and even if they were, they could be easily restored due to the slight damage received. Another justification could be the importance of the topic conveyed through the messages that activists tried to spread, namely the climate crisis and the possible consequences it could bring. The climate change is a topic of great importance and recognized as one of the biggest challenges that current society must face. Its importance is confirmed by the vast scientific community that has produced unequivocal evidence of its impact on the planet's ecosystem and the impact it could have on human life. Climate change is caused by human activities such as the use of fossil fuels, agriculture, and industry, which release large amounts of greenhouse gases into the atmosphere, causing an increase in global temperature. Such an increase is causing climate and environmental changes, such as rising sea levels, reducing water resources, destroying natural ecosystems, and reducing biodiversity. For this reason, climate change represents a threat to food security, public health, and social equity and has become a priority for governments worldwide. Many countries have adopted policies and programs to reduce greenhouse gas emissions and promote renewable energy sources, but much more needs to be done to address this global challenge. In summary, climate change is now considered important by most people, and any acts of vandalism involving the damage of artworks will not change people's views on it. As we have shown through our graphs, the most prevalent sentiment is neutral, meaning that these events have failed to evoke the reaction they hoped for from the general public. Through momentary acts that only cause temporary reactions, we will never achieve a substantial change to prevent the climate crisis. There are many possible solutions, and damaging works, blocking traffic, vandalizing buildings with paint, are not among them. To achieve this goal, we must raise awareness among governments and companies about their effects, leading to the </w:t>
       </w:r>
       <w:r>
         <w:rPr>
@@ -3083,7 +3087,7 @@
           <w:szCs w:val="28"/>
         </w:rPr>
         <w:lastRenderedPageBreak/>
-        <w:t>the Twitter platform. This means that most users have decided to be more objective towards activists, setting aside their emotions. However, this phenomenon could be caused by the fact that the works were not really damaged, being protected by glass, and even if they were, they could be easily restored due to the slight damage received. Another justification could be the importance of the topic conveyed through the messages that activists tried to spread, namely the climate crisis and the possible consequences it could bring. The climate change is a topic of great importance and recognized as one of the biggest challenges that current society must face. Its importance is confirmed by the vast scientific community that has produced unequivocal evidence of its impact on the planet's ecosystem and the impact it could have on human life. Climate change is caused by human activities such as the use of fossil fuels, agriculture, and industry, which release large amounts of greenhouse gases into the atmosphere, causing an increase in global temperature. Such an increase is causing climate and environmental changes, such as rising sea levels, reducing water resources, destroying natural ecosystems, and reducing biodiversity. For this reason, climate change represents a threat to food security, public health, and social equity and has become a priority for governments worldwide. Many countries have adopted policies and programs to reduce greenhouse gas emissions and promote renewable energy sources, but much more needs to be done to address this global challenge. In summary, climate change is now considered important by most people, and any acts of vandalism involving the damage of artworks will not change people's views on it. As we have shown through our graphs, the most prevalent sentiment is neutral, meaning that these events have failed to evoke the reaction they hoped for from the general public. Through momentary acts that only cause temporary reactions, we will never achieve a substantial change to prevent the climate crisis. There are many possible solutions, and damaging works, blocking traffic, vandalizing buildings with paint, are not among them. To achieve this goal, we must raise awareness among governments and companies about their effects, leading to the implementation of climate policies and regulations, promoting the use of renewable energies and investment in sustainable technologies.</w:t>
+        <w:t>implementation of climate policies and regulations, promoting the use of renewable energies and investment in sustainable technologies.</w:t>
       </w:r>
     </w:p>
     <w:sectPr>
@@ -4497,6 +4501,7 @@
   <w:style w:type="character" w:default="1" w:styleId="DefaultParagraphFont">
     <w:name w:val="Default Paragraph Font"/>
     <w:uiPriority w:val="1"/>
+    <w:semiHidden/>
     <w:unhideWhenUsed/>
   </w:style>
   <w:style w:type="table" w:default="1" w:styleId="TableNormal">

</xml_diff>

<commit_message>
Aggiornamento file docx test
</commit_message>
<xml_diff>
--- a/Report/Final_Version/SNA_Report.docx
+++ b/Report/Final_Version/SNA_Report.docx
@@ -2581,17 +2581,23 @@
       <w:pPr>
         <w:rPr>
           <w:color w:val="D4D4D4"/>
+          <w:sz w:val="28"/>
+          <w:szCs w:val="28"/>
           <w:lang w:val="en-US" w:eastAsia="en-GB"/>
         </w:rPr>
       </w:pPr>
       <w:r>
         <w:rPr>
+          <w:sz w:val="28"/>
+          <w:szCs w:val="28"/>
           <w:lang w:val="en-IT" w:eastAsia="en-GB"/>
         </w:rPr>
         <w:t>PARIS LOUVRE MUSEUM</w:t>
       </w:r>
       <w:r>
         <w:rPr>
+          <w:sz w:val="28"/>
+          <w:szCs w:val="28"/>
           <w:lang w:val="en-US" w:eastAsia="en-GB"/>
         </w:rPr>
         <w:t>:</w:t>
@@ -2599,12 +2605,16 @@
       <w:r>
         <w:rPr>
           <w:color w:val="D4D4D4"/>
+          <w:sz w:val="28"/>
+          <w:szCs w:val="28"/>
           <w:lang w:val="en-US" w:eastAsia="en-GB"/>
         </w:rPr>
         <w:t xml:space="preserve"> </w:t>
       </w:r>
       <w:r>
         <w:rPr>
+          <w:sz w:val="28"/>
+          <w:szCs w:val="28"/>
           <w:lang w:val="en-IT" w:eastAsia="en-GB"/>
         </w:rPr>
         <w:t xml:space="preserve">activist disguised as old woman throws a cake at the painting, 29th may 2022 </w:t>
@@ -2619,11 +2629,15 @@
         </w:numPr>
         <w:rPr>
           <w:color w:val="D4D4D4"/>
+          <w:sz w:val="28"/>
+          <w:szCs w:val="28"/>
           <w:lang w:val="en-IT" w:eastAsia="en-GB"/>
         </w:rPr>
       </w:pPr>
       <w:r>
         <w:rPr>
+          <w:sz w:val="28"/>
+          <w:szCs w:val="28"/>
           <w:lang w:val="en-IT" w:eastAsia="en-GB"/>
         </w:rPr>
         <w:t>Keywords used: attivisti, climate activist, just stop oil, mona lisa, mona lisa cake, ultima generazione, last generation</w:t>
@@ -2638,11 +2652,15 @@
         </w:numPr>
         <w:rPr>
           <w:color w:val="D4D4D4"/>
+          <w:sz w:val="28"/>
+          <w:szCs w:val="28"/>
           <w:lang w:val="en-IT" w:eastAsia="en-GB"/>
         </w:rPr>
       </w:pPr>
       <w:r>
         <w:rPr>
+          <w:sz w:val="28"/>
+          <w:szCs w:val="28"/>
           <w:lang w:val="en-IT" w:eastAsia="en-GB"/>
         </w:rPr>
         <w:t>Hashtag searched: #Louvre, #MonaLisa</w:t>
@@ -2657,11 +2675,15 @@
         </w:numPr>
         <w:rPr>
           <w:color w:val="D4D4D4"/>
+          <w:sz w:val="28"/>
+          <w:szCs w:val="28"/>
           <w:lang w:val="en-IT" w:eastAsia="en-GB"/>
         </w:rPr>
       </w:pPr>
       <w:r>
         <w:rPr>
+          <w:sz w:val="28"/>
+          <w:szCs w:val="28"/>
           <w:lang w:val="en-IT" w:eastAsia="en-GB"/>
         </w:rPr>
         <w:t>Account analyzed: @JustStop_Oil</w:t>
@@ -2676,11 +2698,15 @@
         </w:numPr>
         <w:rPr>
           <w:color w:val="D4D4D4"/>
+          <w:sz w:val="28"/>
+          <w:szCs w:val="28"/>
           <w:lang w:val="en-IT" w:eastAsia="en-GB"/>
         </w:rPr>
       </w:pPr>
       <w:r>
         <w:rPr>
+          <w:sz w:val="28"/>
+          <w:szCs w:val="28"/>
           <w:lang w:val="en-IT" w:eastAsia="en-GB"/>
         </w:rPr>
         <w:t>Total data retrieved: 559MB</w:t>
@@ -2698,29 +2724,31 @@
       <w:pPr>
         <w:rPr>
           <w:color w:val="D4D4D4"/>
+          <w:sz w:val="28"/>
+          <w:szCs w:val="28"/>
           <w:lang w:val="en-IT" w:eastAsia="en-GB"/>
         </w:rPr>
       </w:pPr>
       <w:r>
         <w:rPr>
+          <w:sz w:val="28"/>
+          <w:szCs w:val="28"/>
           <w:lang w:val="en-IT" w:eastAsia="en-GB"/>
         </w:rPr>
         <w:t>LONDON NATIONAL GALLERY OF ART</w:t>
       </w:r>
       <w:r>
         <w:rPr>
+          <w:sz w:val="28"/>
+          <w:szCs w:val="28"/>
           <w:lang w:val="en-US" w:eastAsia="en-GB"/>
         </w:rPr>
-        <w:t xml:space="preserve">: </w:t>
-      </w:r>
-      <w:r>
-        <w:rPr>
-          <w:lang w:val="en-US" w:eastAsia="en-GB"/>
-        </w:rPr>
-        <w:t>A</w:t>
-      </w:r>
-      <w:r>
-        <w:rPr>
+        <w:t>: A</w:t>
+      </w:r>
+      <w:r>
+        <w:rPr>
+          <w:sz w:val="28"/>
+          <w:szCs w:val="28"/>
           <w:lang w:val="en-IT" w:eastAsia="en-GB"/>
         </w:rPr>
         <w:t xml:space="preserve">ctivists throw soup and glue themselves to the wall, 14th october 2022 </w:t>
@@ -2735,11 +2763,15 @@
         </w:numPr>
         <w:rPr>
           <w:color w:val="D4D4D4"/>
+          <w:sz w:val="28"/>
+          <w:szCs w:val="28"/>
           <w:lang w:val="en-IT" w:eastAsia="en-GB"/>
         </w:rPr>
       </w:pPr>
       <w:r>
         <w:rPr>
+          <w:sz w:val="28"/>
+          <w:szCs w:val="28"/>
           <w:lang w:val="en-IT" w:eastAsia="en-GB"/>
         </w:rPr>
         <w:t>Keywords used: Attivisti, just stop oil, van gogh, national gallery of art, climate activists, last generation</w:t>
@@ -2754,11 +2786,15 @@
         </w:numPr>
         <w:rPr>
           <w:color w:val="D4D4D4"/>
+          <w:sz w:val="28"/>
+          <w:szCs w:val="28"/>
           <w:lang w:val="en-IT" w:eastAsia="en-GB"/>
         </w:rPr>
       </w:pPr>
       <w:r>
         <w:rPr>
+          <w:sz w:val="28"/>
+          <w:szCs w:val="28"/>
           <w:lang w:val="en-IT" w:eastAsia="en-GB"/>
         </w:rPr>
         <w:t>Hashtag searched: #VanGogh, #NationalGalleryOfArt</w:t>
@@ -2773,11 +2809,15 @@
         </w:numPr>
         <w:rPr>
           <w:color w:val="D4D4D4"/>
+          <w:sz w:val="28"/>
+          <w:szCs w:val="28"/>
           <w:lang w:val="en-IT" w:eastAsia="en-GB"/>
         </w:rPr>
       </w:pPr>
       <w:r>
         <w:rPr>
+          <w:sz w:val="28"/>
+          <w:szCs w:val="28"/>
           <w:lang w:val="en-IT" w:eastAsia="en-GB"/>
         </w:rPr>
         <w:t>Account analyzed: @JustStop_Oil, @ngadc</w:t>
@@ -2792,11 +2832,15 @@
         </w:numPr>
         <w:rPr>
           <w:color w:val="D4D4D4"/>
+          <w:sz w:val="28"/>
+          <w:szCs w:val="28"/>
           <w:lang w:val="en-IT" w:eastAsia="en-GB"/>
         </w:rPr>
       </w:pPr>
       <w:r>
         <w:rPr>
+          <w:sz w:val="28"/>
+          <w:szCs w:val="28"/>
           <w:lang w:val="en-IT" w:eastAsia="en-GB"/>
         </w:rPr>
         <w:t>Total data retrieved: 1.14GB</w:t>
@@ -2817,30 +2861,73 @@
           <w:lang w:val="en-IT" w:eastAsia="en-GB"/>
         </w:rPr>
       </w:pPr>
-      <w:r>
-        <w:rPr>
+    </w:p>
+    <w:p>
+      <w:pPr>
+        <w:rPr>
+          <w:color w:val="D4D4D4"/>
+          <w:sz w:val="28"/>
+          <w:szCs w:val="28"/>
           <w:lang w:val="en-IT" w:eastAsia="en-GB"/>
         </w:rPr>
+      </w:pPr>
+      <w:r>
+        <w:rPr>
+          <w:sz w:val="28"/>
+          <w:szCs w:val="28"/>
+          <w:lang w:val="en-IT" w:eastAsia="en-GB"/>
+        </w:rPr>
+        <w:lastRenderedPageBreak/>
         <w:t>ITALY UFFIZI GALLERY</w:t>
       </w:r>
       <w:r>
         <w:rPr>
           <w:color w:val="D4D4D4"/>
+          <w:sz w:val="28"/>
+          <w:szCs w:val="28"/>
           <w:lang w:val="en-US" w:eastAsia="en-GB"/>
         </w:rPr>
         <w:t xml:space="preserve"> : </w:t>
       </w:r>
       <w:r>
         <w:rPr>
+          <w:sz w:val="28"/>
+          <w:szCs w:val="28"/>
           <w:lang w:val="en-US" w:eastAsia="en-GB"/>
         </w:rPr>
         <w:t>A</w:t>
       </w:r>
       <w:r>
         <w:rPr>
+          <w:sz w:val="28"/>
+          <w:szCs w:val="28"/>
           <w:lang w:val="en-IT" w:eastAsia="en-GB"/>
         </w:rPr>
-        <w:t>ctivists glue themselves on the paintings, 22/07/2022</w:t>
+        <w:t>ctivists glue themselves on the paintings, 22</w:t>
+      </w:r>
+      <w:r>
+        <w:rPr>
+          <w:sz w:val="28"/>
+          <w:szCs w:val="28"/>
+          <w:lang w:val="en-US" w:eastAsia="en-GB"/>
+        </w:rPr>
+        <w:t xml:space="preserve">nd </w:t>
+      </w:r>
+      <w:r>
+        <w:rPr>
+          <w:sz w:val="28"/>
+          <w:szCs w:val="28"/>
+          <w:lang w:val="en-US" w:eastAsia="en-GB"/>
+        </w:rPr>
+        <w:t xml:space="preserve">july </w:t>
+      </w:r>
+      <w:r>
+        <w:rPr>
+          <w:sz w:val="28"/>
+          <w:szCs w:val="28"/>
+          <w:lang w:val="en-IT" w:eastAsia="en-GB"/>
+        </w:rPr>
+        <w:t>2022</w:t>
       </w:r>
     </w:p>
     <w:p>
@@ -2852,11 +2939,15 @@
         </w:numPr>
         <w:rPr>
           <w:color w:val="D4D4D4"/>
+          <w:sz w:val="28"/>
+          <w:szCs w:val="28"/>
           <w:lang w:val="en-IT" w:eastAsia="en-GB"/>
         </w:rPr>
       </w:pPr>
       <w:r>
         <w:rPr>
+          <w:sz w:val="28"/>
+          <w:szCs w:val="28"/>
           <w:lang w:val="en-IT" w:eastAsia="en-GB"/>
         </w:rPr>
         <w:t>Keywords used: attivisti, ultima generazione, uffizi, just stop oil, climate activist, botticelli</w:t>
@@ -2871,11 +2962,15 @@
         </w:numPr>
         <w:rPr>
           <w:color w:val="D4D4D4"/>
+          <w:sz w:val="28"/>
+          <w:szCs w:val="28"/>
           <w:lang w:val="en-IT" w:eastAsia="en-GB"/>
         </w:rPr>
       </w:pPr>
       <w:r>
         <w:rPr>
+          <w:sz w:val="28"/>
+          <w:szCs w:val="28"/>
           <w:lang w:val="en-IT" w:eastAsia="en-GB"/>
         </w:rPr>
         <w:t>Hashtag searched: #Uffizi, #Botticelli</w:t>
@@ -2890,11 +2985,15 @@
         </w:numPr>
         <w:rPr>
           <w:color w:val="D4D4D4"/>
+          <w:sz w:val="28"/>
+          <w:szCs w:val="28"/>
           <w:lang w:val="en-IT" w:eastAsia="en-GB"/>
         </w:rPr>
       </w:pPr>
       <w:r>
         <w:rPr>
+          <w:sz w:val="28"/>
+          <w:szCs w:val="28"/>
           <w:lang w:val="en-IT" w:eastAsia="en-GB"/>
         </w:rPr>
         <w:t>Account analyzed: @JustStop_Oil, @UffiziGalleries, @UltimaGenerazi1</w:t>
@@ -2909,11 +3008,15 @@
         </w:numPr>
         <w:rPr>
           <w:color w:val="D4D4D4"/>
+          <w:sz w:val="28"/>
+          <w:szCs w:val="28"/>
           <w:lang w:val="en-IT" w:eastAsia="en-GB"/>
         </w:rPr>
       </w:pPr>
       <w:r>
         <w:rPr>
+          <w:sz w:val="28"/>
+          <w:szCs w:val="28"/>
           <w:lang w:val="en-IT" w:eastAsia="en-GB"/>
         </w:rPr>
         <w:t>Total data retrieved: 355MB</w:t>
@@ -2923,18 +3026,23 @@
       <w:pPr>
         <w:rPr>
           <w:color w:val="D4D4D4"/>
+          <w:sz w:val="28"/>
+          <w:szCs w:val="28"/>
           <w:lang w:val="en-IT" w:eastAsia="en-GB"/>
         </w:rPr>
       </w:pPr>
       <w:r>
         <w:rPr>
+          <w:sz w:val="28"/>
+          <w:szCs w:val="28"/>
           <w:lang w:val="en-US" w:eastAsia="en-GB"/>
         </w:rPr>
-        <w:lastRenderedPageBreak/>
         <w:t>SPAIN</w:t>
       </w:r>
       <w:r>
         <w:rPr>
+          <w:sz w:val="28"/>
+          <w:szCs w:val="28"/>
           <w:lang w:val="en-US" w:eastAsia="en-GB"/>
         </w:rPr>
         <w:t xml:space="preserve"> PADRO MUSEUM:</w:t>
@@ -2942,15 +3050,59 @@
       <w:r>
         <w:rPr>
           <w:color w:val="D4D4D4"/>
+          <w:sz w:val="28"/>
+          <w:szCs w:val="28"/>
           <w:lang w:val="en-US" w:eastAsia="en-GB"/>
         </w:rPr>
         <w:t>:</w:t>
       </w:r>
       <w:r>
         <w:rPr>
+          <w:sz w:val="28"/>
+          <w:szCs w:val="28"/>
           <w:lang w:val="en-IT" w:eastAsia="en-GB"/>
         </w:rPr>
-        <w:t>activists glue themselves on the paintings, 05/11/2022 //done</w:t>
+        <w:t>activists glue themselves on the paintings</w:t>
+      </w:r>
+      <w:r>
+        <w:rPr>
+          <w:sz w:val="28"/>
+          <w:szCs w:val="28"/>
+          <w:lang w:val="en-US" w:eastAsia="en-GB"/>
+        </w:rPr>
+        <w:t xml:space="preserve"> after writing down</w:t>
+      </w:r>
+      <w:r>
+        <w:rPr>
+          <w:sz w:val="28"/>
+          <w:szCs w:val="28"/>
+          <w:lang w:val="en-US" w:eastAsia="en-GB"/>
+        </w:rPr>
+        <w:t xml:space="preserve"> +1,5°C on the wall</w:t>
+      </w:r>
+      <w:r>
+        <w:rPr>
+          <w:sz w:val="28"/>
+          <w:szCs w:val="28"/>
+          <w:lang w:val="en-IT" w:eastAsia="en-GB"/>
+        </w:rPr>
+        <w:t>, 05</w:t>
+      </w:r>
+      <w:r>
+        <w:rPr>
+          <w:sz w:val="28"/>
+          <w:szCs w:val="28"/>
+          <w:lang w:val="en-US" w:eastAsia="en-GB"/>
+        </w:rPr>
+        <w:t xml:space="preserve">th november </w:t>
+      </w:r>
+      <w:r>
+        <w:rPr>
+          <w:sz w:val="28"/>
+          <w:szCs w:val="28"/>
+          <w:lang w:val="en-IT" w:eastAsia="en-GB"/>
+        </w:rPr>
+        <w:t>2022</w:t>
       </w:r>
     </w:p>
     <w:p>
@@ -2962,11 +3114,15 @@
         </w:numPr>
         <w:rPr>
           <w:color w:val="D4D4D4"/>
+          <w:sz w:val="28"/>
+          <w:szCs w:val="28"/>
           <w:lang w:val="en-IT" w:eastAsia="en-GB"/>
         </w:rPr>
       </w:pPr>
       <w:r>
         <w:rPr>
+          <w:sz w:val="28"/>
+          <w:szCs w:val="28"/>
           <w:lang w:val="en-IT" w:eastAsia="en-GB"/>
         </w:rPr>
         <w:t>Keywords used: climate activist, last generation, just stop oil, prado museum, just stop oil, attivisti, francisco goya, activistas</w:t>
@@ -2981,11 +3137,15 @@
         </w:numPr>
         <w:rPr>
           <w:color w:val="D4D4D4"/>
+          <w:sz w:val="28"/>
+          <w:szCs w:val="28"/>
           <w:lang w:val="en-IT" w:eastAsia="en-GB"/>
         </w:rPr>
       </w:pPr>
       <w:r>
         <w:rPr>
+          <w:sz w:val="28"/>
+          <w:szCs w:val="28"/>
           <w:lang w:val="en-IT" w:eastAsia="en-GB"/>
         </w:rPr>
         <w:t>Hashtag searched: #franciscogoya, #pradomuseum</w:t>
@@ -3000,11 +3160,15 @@
         </w:numPr>
         <w:rPr>
           <w:color w:val="D4D4D4"/>
+          <w:sz w:val="28"/>
+          <w:szCs w:val="28"/>
           <w:lang w:val="en-IT" w:eastAsia="en-GB"/>
         </w:rPr>
       </w:pPr>
       <w:r>
         <w:rPr>
+          <w:sz w:val="28"/>
+          <w:szCs w:val="28"/>
           <w:lang w:val="en-IT" w:eastAsia="en-GB"/>
         </w:rPr>
         <w:t>Account analyzed: @museodelprado, @JustStop_Oil</w:t>
@@ -3019,11 +3183,15 @@
         </w:numPr>
         <w:rPr>
           <w:color w:val="D4D4D4"/>
+          <w:sz w:val="28"/>
+          <w:szCs w:val="28"/>
           <w:lang w:val="en-IT" w:eastAsia="en-GB"/>
         </w:rPr>
       </w:pPr>
       <w:r>
         <w:rPr>
+          <w:sz w:val="28"/>
+          <w:szCs w:val="28"/>
           <w:lang w:val="en-IT" w:eastAsia="en-GB"/>
         </w:rPr>
         <w:t>Total data retrieved: 3.67GB</w:t>
@@ -3229,6 +3397,7 @@
           <w:sz w:val="28"/>
           <w:szCs w:val="28"/>
         </w:rPr>
+        <w:lastRenderedPageBreak/>
         <w:t>But how can we understand the emotion of a user from different tweets?</w:t>
       </w:r>
     </w:p>
@@ -3299,7 +3468,6 @@
           <w:sz w:val="28"/>
           <w:szCs w:val="28"/>
         </w:rPr>
-        <w:lastRenderedPageBreak/>
         <w:t>We decided to rather use the second option than the first one because it’s not really reliable to base the sentiment analysis on a single tweet before and after the event.</w:t>
       </w:r>
     </w:p>
@@ -3554,6 +3722,14 @@
     </w:p>
     <w:p>
       <w:pPr>
+        <w:rPr>
+          <w:sz w:val="28"/>
+          <w:szCs w:val="28"/>
+        </w:rPr>
+      </w:pPr>
+    </w:p>
+    <w:p>
+      <w:pPr>
         <w:pStyle w:val="Heading2"/>
         <w:rPr>
           <w:sz w:val="44"/>
@@ -3566,6 +3742,7 @@
           <w:sz w:val="44"/>
           <w:szCs w:val="44"/>
         </w:rPr>
+        <w:lastRenderedPageBreak/>
         <w:t>4</w:t>
       </w:r>
       <w:r>
@@ -3584,35 +3761,136 @@
       </w:r>
       <w:bookmarkEnd w:id="8"/>
     </w:p>
+    <w:p>
+      <w:pPr>
+        <w:rPr>
+          <w:sz w:val="28"/>
+          <w:szCs w:val="28"/>
+        </w:rPr>
+      </w:pPr>
+      <w:r>
+        <w:rPr>
+          <w:sz w:val="28"/>
+          <w:szCs w:val="28"/>
+        </w:rPr>
+        <w:t xml:space="preserve">In this chapter we will show every graph </w:t>
+      </w:r>
+      <w:r>
+        <w:rPr>
+          <w:sz w:val="28"/>
+          <w:szCs w:val="28"/>
+        </w:rPr>
+        <w:t>generated from the analysys of each event</w:t>
+      </w:r>
+    </w:p>
+    <w:p>
+      <w:pPr>
+        <w:rPr>
+          <w:sz w:val="28"/>
+          <w:szCs w:val="28"/>
+        </w:rPr>
+      </w:pPr>
+    </w:p>
+    <w:p>
+      <w:pPr>
+        <w:pStyle w:val="Heading3"/>
+        <w:rPr>
+          <w:sz w:val="36"/>
+          <w:szCs w:val="36"/>
+        </w:rPr>
+      </w:pPr>
+      <w:r>
+        <w:rPr>
+          <w:sz w:val="36"/>
+          <w:szCs w:val="36"/>
+        </w:rPr>
+        <w:t>4.5.1</w:t>
+      </w:r>
+      <w:r>
+        <w:rPr>
+          <w:sz w:val="36"/>
+          <w:szCs w:val="36"/>
+        </w:rPr>
+        <w:t xml:space="preserve"> Mona Lisa </w:t>
+      </w:r>
+    </w:p>
+    <w:p>
+      <w:pPr>
+        <w:rPr>
+          <w:sz w:val="28"/>
+          <w:szCs w:val="28"/>
+        </w:rPr>
+      </w:pPr>
+      <w:r>
+        <w:rPr>
+          <w:sz w:val="28"/>
+          <w:szCs w:val="28"/>
+        </w:rPr>
+        <w:t>As mentioned earlier</w:t>
+      </w:r>
+    </w:p>
+    <w:p>
+      <w:pPr>
+        <w:rPr>
+          <w:sz w:val="28"/>
+          <w:szCs w:val="28"/>
+        </w:rPr>
+      </w:pPr>
+    </w:p>
+    <w:p>
+      <w:pPr>
+        <w:pStyle w:val="Heading3"/>
+        <w:rPr>
+          <w:sz w:val="36"/>
+          <w:szCs w:val="36"/>
+        </w:rPr>
+      </w:pPr>
+      <w:r>
+        <w:rPr>
+          <w:sz w:val="36"/>
+          <w:szCs w:val="36"/>
+        </w:rPr>
+        <w:t>4.5.2</w:t>
+      </w:r>
+    </w:p>
+    <w:p>
+      <w:pPr>
+        <w:pStyle w:val="Heading3"/>
+        <w:rPr>
+          <w:sz w:val="36"/>
+          <w:szCs w:val="36"/>
+        </w:rPr>
+      </w:pPr>
+      <w:r>
+        <w:rPr>
+          <w:sz w:val="36"/>
+          <w:szCs w:val="36"/>
+        </w:rPr>
+        <w:t>4.5.3</w:t>
+      </w:r>
+    </w:p>
+    <w:p>
+      <w:pPr>
+        <w:pStyle w:val="Heading3"/>
+        <w:rPr>
+          <w:sz w:val="36"/>
+          <w:szCs w:val="36"/>
+        </w:rPr>
+      </w:pPr>
+      <w:r>
+        <w:rPr>
+          <w:sz w:val="36"/>
+          <w:szCs w:val="36"/>
+        </w:rPr>
+        <w:t>4.5.4</w:t>
+      </w:r>
+    </w:p>
     <w:p/>
     <w:p>
       <w:pPr>
         <w:rPr>
           <w:sz w:val="28"/>
           <w:szCs w:val="28"/>
-        </w:rPr>
-      </w:pPr>
-      <w:r>
-        <w:rPr>
-          <w:sz w:val="28"/>
-          <w:szCs w:val="28"/>
-        </w:rPr>
-        <w:t>After a thorough analysis we managed</w:t>
-      </w:r>
-      <w:r>
-        <w:rPr>
-          <w:sz w:val="28"/>
-          <w:szCs w:val="28"/>
-        </w:rPr>
-        <w:t xml:space="preserve"> to generate a lot of graphs in order to portray the data in an easier way</w:t>
-      </w:r>
-    </w:p>
-    <w:p/>
-    <w:p>
-      <w:pPr>
-        <w:rPr>
-          <w:sz w:val="28"/>
-          <w:szCs w:val="28"/>
           <w:u w:val="single"/>
         </w:rPr>
       </w:pPr>
@@ -3639,7 +3917,6 @@
           <w:szCs w:val="28"/>
           <w:u w:val="single"/>
         </w:rPr>
-        <w:lastRenderedPageBreak/>
         <w:t>From the dataframe we created the networks, the nodes as username, edges as mentions and we then set the attributes of the nodes from the .csv file and assigned the emotions</w:t>
       </w:r>
     </w:p>
@@ -3704,7 +3981,7 @@
           <w:sz w:val="28"/>
           <w:szCs w:val="28"/>
         </w:rPr>
-        <w:t xml:space="preserve">The data we worked with showed that most people who had the opportunity to express their opinions about the events left neither positive nor negative feedback. This surprised us, given that we are working with data obtained from the Twitter platform. This means that most users have decided to be more objective towards activists, setting aside their emotions. However, this phenomenon could be caused by the fact that the works were not really damaged, being protected by glass, and even if they were, they could be easily restored due to the slight damage received. Another justification could be the importance of the topic conveyed through the messages that activists tried to spread, namely the climate crisis and the possible consequences it could bring. The climate change is a topic of great importance and recognized as one of the biggest challenges that current society must face. Its importance is confirmed by the vast scientific community that has produced unequivocal evidence of its impact on the planet's ecosystem and the impact it could have on human life. Climate change is caused by human activities such as the use of fossil fuels, agriculture, and industry, which release large amounts of greenhouse gases into the atmosphere, causing an increase in global temperature. Such an increase is causing climate and environmental changes, such as rising sea levels, reducing water resources, destroying natural ecosystems, and reducing biodiversity. For this reason, climate change represents a threat to food security, public health, and social equity and has become a priority for governments worldwide. Many countries have adopted policies and programs to reduce greenhouse gas emissions and promote renewable energy sources, but much more needs to be done to address this global challenge. In summary, climate change is now considered important by most people, and any acts of vandalism involving the damage of artworks will not change people's views on it. As we have shown </w:t>
+        <w:t xml:space="preserve">The data we worked with showed that most people who had the opportunity to express their opinions about the events left neither positive nor negative feedback. This surprised us, given that we are working with data obtained from the Twitter platform. This means that most users have decided to be more objective towards activists, setting aside their emotions. However, this phenomenon could be caused by the fact that the works were not really damaged, being protected by glass, and even if they were, they could be easily restored due to the slight damage received. Another justification could be the importance of the topic conveyed through the messages that activists tried to </w:t>
       </w:r>
       <w:r>
         <w:rPr>
@@ -3712,7 +3989,7 @@
           <w:szCs w:val="28"/>
         </w:rPr>
         <w:lastRenderedPageBreak/>
-        <w:t>through our graphs, the most prevalent sentiment is neutral, meaning that these events have failed to evoke the reaction they hoped for from the general public. Through momentary acts that only cause temporary reactions, we will never achieve a substantial change to prevent the climate crisis. There are many possible solutions, and damaging works, blocking traffic, vandalizing buildings with paint, are not among them. To achieve this goal, we must raise awareness among governments and companies about their effects, leading to the implementation of climate policies and regulations, promoting the use of renewable energies and investment in sustainable technologies.</w:t>
+        <w:t>spread, namely the climate crisis and the possible consequences it could bring. The climate change is a topic of great importance and recognized as one of the biggest challenges that current society must face. Its importance is confirmed by the vast scientific community that has produced unequivocal evidence of its impact on the planet's ecosystem and the impact it could have on human life. Climate change is caused by human activities such as the use of fossil fuels, agriculture, and industry, which release large amounts of greenhouse gases into the atmosphere, causing an increase in global temperature. Such an increase is causing climate and environmental changes, such as rising sea levels, reducing water resources, destroying natural ecosystems, and reducing biodiversity. For this reason, climate change represents a threat to food security, public health, and social equity and has become a priority for governments worldwide. Many countries have adopted policies and programs to reduce greenhouse gas emissions and promote renewable energy sources, but much more needs to be done to address this global challenge. In summary, climate change is now considered important by most people, and any acts of vandalism involving the damage of artworks will not change people's views on it. As we have shown through our graphs, the most prevalent sentiment is neutral, meaning that these events have failed to evoke the reaction they hoped for from the general public. Through momentary acts that only cause temporary reactions, we will never achieve a substantial change to prevent the climate crisis. There are many possible solutions, and damaging works, blocking traffic, vandalizing buildings with paint, are not among them. To achieve this goal, we must raise awareness among governments and companies about their effects, leading to the implementation of climate policies and regulations, promoting the use of renewable energies and investment in sustainable technologies.</w:t>
       </w:r>
     </w:p>
     <w:p>
@@ -5595,6 +5872,28 @@
       <w:szCs w:val="26"/>
     </w:rPr>
   </w:style>
+  <w:style w:type="paragraph" w:styleId="Heading3">
+    <w:name w:val="heading 3"/>
+    <w:basedOn w:val="Normal"/>
+    <w:next w:val="Normal"/>
+    <w:link w:val="Heading3Char"/>
+    <w:uiPriority w:val="9"/>
+    <w:unhideWhenUsed/>
+    <w:qFormat/>
+    <w:rsid w:val="00E94F8E"/>
+    <w:pPr>
+      <w:keepNext/>
+      <w:keepLines/>
+      <w:spacing w:before="40" w:after="0"/>
+      <w:outlineLvl w:val="2"/>
+    </w:pPr>
+    <w:rPr>
+      <w:rFonts w:asciiTheme="majorHAnsi" w:eastAsiaTheme="majorEastAsia" w:hAnsiTheme="majorHAnsi" w:cstheme="majorBidi"/>
+      <w:color w:val="1F3763" w:themeColor="accent1" w:themeShade="7F"/>
+      <w:sz w:val="24"/>
+      <w:szCs w:val="24"/>
+    </w:rPr>
+  </w:style>
   <w:style w:type="character" w:default="1" w:styleId="DefaultParagraphFont">
     <w:name w:val="Default Paragraph Font"/>
     <w:uiPriority w:val="1"/>
@@ -5757,6 +6056,20 @@
       <w:sz w:val="24"/>
       <w:szCs w:val="24"/>
       <w:lang w:eastAsia="en-GB"/>
+    </w:rPr>
+  </w:style>
+  <w:style w:type="character" w:customStyle="1" w:styleId="Heading3Char">
+    <w:name w:val="Heading 3 Char"/>
+    <w:basedOn w:val="DefaultParagraphFont"/>
+    <w:link w:val="Heading3"/>
+    <w:uiPriority w:val="9"/>
+    <w:rsid w:val="00E94F8E"/>
+    <w:rPr>
+      <w:rFonts w:asciiTheme="majorHAnsi" w:eastAsiaTheme="majorEastAsia" w:hAnsiTheme="majorHAnsi" w:cstheme="majorBidi"/>
+      <w:noProof/>
+      <w:color w:val="1F3763" w:themeColor="accent1" w:themeShade="7F"/>
+      <w:sz w:val="24"/>
+      <w:szCs w:val="24"/>
     </w:rPr>
   </w:style>
 </w:styles>

</xml_diff>

<commit_message>
Commit e push al branch main Aggiornato il report docx
</commit_message>
<xml_diff>
--- a/Report/Final_Version/SNA_Report.docx
+++ b/Report/Final_Version/SNA_Report.docx
@@ -3610,7 +3610,22 @@
           <w:sz w:val="28"/>
           <w:szCs w:val="28"/>
         </w:rPr>
-        <w:t>Sentiment analysis is a type of natural language processing (NLP) technique used to identify and extract subjective information from text data. It involves analyzing the text to determine the emotional tone, attitude, or opinion expressed in it. Sentiment analysis can be used in various domains, such as marketing, customer service, politics, and research. In the context of our research, we have decided to use sentiment analysis to analyze the opinions and attitudes expressed in the text data we have collected. This analysis will help us gain insights into the emotions and opinions of the people who have provided the data and identify any patterns or trends that may be present. By using sentiment analysis, we hope to gain a deeper understanding of the data and draw meaningful conclusions from it.</w:t>
+        <w:t xml:space="preserve">Sentiment analysis is a type of natural language processing (NLP) technique used to identify and extract subjective information from text data. It involves analyzing the text to determine the emotional tone, attitude, or opinion expressed in it. </w:t>
+      </w:r>
+    </w:p>
+    <w:p>
+      <w:pPr>
+        <w:rPr>
+          <w:sz w:val="28"/>
+          <w:szCs w:val="28"/>
+        </w:rPr>
+      </w:pPr>
+      <w:r>
+        <w:rPr>
+          <w:sz w:val="28"/>
+          <w:szCs w:val="28"/>
+        </w:rPr>
+        <w:t>In the context of our research, we have decided to use sentiment analysis to analyze the opinions and attitudes expressed in the text data we have collected. This analysis will help us gain insights into the emotions and opinions of the people who have provided the data and identify any patterns or trends that may be present. By using sentiment analysis, we hope to gain a deeper understanding of the data and draw meaningful conclusions from it.</w:t>
       </w:r>
     </w:p>
     <w:p>
@@ -3804,6 +3819,28 @@
           <w:szCs w:val="28"/>
         </w:rPr>
       </w:pPr>
+      <w:r>
+        <w:rPr>
+          <w:sz w:val="28"/>
+          <w:szCs w:val="28"/>
+        </w:rPr>
+        <w:t>An important factor that needs to be taken into consideration is the possibility of sarcasm and irony being being whithin the analysed which can be very difficult for NLP algorithms to detect, depending on the algorithm used sarcasm can be identified as a neutral emotion rather than what it actually meant.</w:t>
+      </w:r>
+    </w:p>
+    <w:p>
+      <w:pPr>
+        <w:rPr>
+          <w:sz w:val="28"/>
+          <w:szCs w:val="28"/>
+        </w:rPr>
+      </w:pPr>
+      <w:r>
+        <w:rPr>
+          <w:sz w:val="28"/>
+          <w:szCs w:val="28"/>
+        </w:rPr>
+        <w:t>We also used gephi, a software that creates networks from an input file ( .csv in our case), for the biggest network.</w:t>
+      </w:r>
     </w:p>
     <w:p>
       <w:pPr>
@@ -3949,6 +3986,7 @@
           <w:sz w:val="28"/>
           <w:szCs w:val="28"/>
         </w:rPr>
+        <w:lastRenderedPageBreak/>
         <w:t>The incident happened the day 29</w:t>
       </w:r>
       <w:r>
@@ -4039,9 +4077,24 @@
           <w:sz w:val="28"/>
           <w:szCs w:val="28"/>
         </w:rPr>
-        <w:lastRenderedPageBreak/>
         <w:t>As mentioned earlier the process analysis consists of sentiment analysis which helps us understand and view user’s opinion using Vader on Python.</w:t>
       </w:r>
+      <w:r>
+        <w:rPr>
+          <w:sz w:val="28"/>
+          <w:szCs w:val="28"/>
+        </w:rPr>
+        <w:br/>
+        <w:t>We decided to use Vader rather than TextBlob because according to some websites and tests vader seems to be slightly more accurate in terms of sentiment accuracy and it also takes capitalization, repeated words and emojis into consideration.</w:t>
+      </w:r>
+    </w:p>
+    <w:p>
+      <w:pPr>
+        <w:rPr>
+          <w:sz w:val="28"/>
+          <w:szCs w:val="28"/>
+        </w:rPr>
+      </w:pPr>
     </w:p>
     <w:p>
       <w:pPr>
@@ -4170,11 +4223,20 @@
           <w:szCs w:val="28"/>
         </w:rPr>
       </w:pPr>
-      <w:r>
-        <w:rPr>
-          <w:sz w:val="28"/>
-          <w:szCs w:val="28"/>
-        </w:rPr>
+    </w:p>
+    <w:p>
+      <w:pPr>
+        <w:rPr>
+          <w:sz w:val="28"/>
+          <w:szCs w:val="28"/>
+        </w:rPr>
+      </w:pPr>
+      <w:r>
+        <w:rPr>
+          <w:sz w:val="28"/>
+          <w:szCs w:val="28"/>
+        </w:rPr>
+        <w:lastRenderedPageBreak/>
         <w:t>After period:</w:t>
       </w:r>
     </w:p>
@@ -4245,132 +4307,358 @@
           <w:sz w:val="28"/>
           <w:szCs w:val="28"/>
         </w:rPr>
+        <w:t xml:space="preserve">From the previous 2 multi-line chart we can observe how </w:t>
+      </w:r>
+      <w:r>
+        <w:rPr>
+          <w:sz w:val="28"/>
+          <w:szCs w:val="28"/>
+        </w:rPr>
+        <w:t>users</w:t>
+      </w:r>
+      <w:r>
+        <w:rPr>
+          <w:sz w:val="28"/>
+          <w:szCs w:val="28"/>
+        </w:rPr>
+        <w:t xml:space="preserve"> talked about this topic mostly after it happened and only for </w:t>
+      </w:r>
+      <w:r>
+        <w:rPr>
+          <w:sz w:val="28"/>
+          <w:szCs w:val="28"/>
+        </w:rPr>
+        <w:t xml:space="preserve">a </w:t>
+      </w:r>
+      <w:r>
+        <w:rPr>
+          <w:sz w:val="28"/>
+          <w:szCs w:val="28"/>
+        </w:rPr>
+        <w:t>few days</w:t>
+      </w:r>
+      <w:r>
+        <w:rPr>
+          <w:sz w:val="28"/>
+          <w:szCs w:val="28"/>
+        </w:rPr>
+        <w:t>, t</w:t>
+      </w:r>
+      <w:r>
+        <w:rPr>
+          <w:sz w:val="28"/>
+          <w:szCs w:val="28"/>
+        </w:rPr>
+        <w:t>his is</w:t>
+      </w:r>
+      <w:r>
+        <w:rPr>
+          <w:sz w:val="28"/>
+          <w:szCs w:val="28"/>
+        </w:rPr>
+        <w:t xml:space="preserve"> mostly</w:t>
+      </w:r>
+      <w:r>
+        <w:rPr>
+          <w:sz w:val="28"/>
+          <w:szCs w:val="28"/>
+        </w:rPr>
+        <w:t xml:space="preserve"> </w:t>
+      </w:r>
+      <w:r>
+        <w:rPr>
+          <w:sz w:val="28"/>
+          <w:szCs w:val="28"/>
+        </w:rPr>
+        <w:t xml:space="preserve"> due to the </w:t>
+      </w:r>
+      <w:r>
+        <w:rPr>
+          <w:sz w:val="28"/>
+          <w:szCs w:val="28"/>
+        </w:rPr>
+        <w:t>recency bias which we will be seeing a lot in our research.</w:t>
+      </w:r>
+    </w:p>
+    <w:p>
+      <w:pPr>
+        <w:rPr>
+          <w:sz w:val="28"/>
+          <w:szCs w:val="28"/>
+        </w:rPr>
+      </w:pPr>
+      <w:r>
+        <w:rPr>
+          <w:sz w:val="28"/>
+          <w:szCs w:val="28"/>
+        </w:rPr>
+        <w:t xml:space="preserve">Recency bias is a cognitive bias </w:t>
+      </w:r>
+      <w:r>
+        <w:rPr>
+          <w:sz w:val="28"/>
+          <w:szCs w:val="28"/>
+        </w:rPr>
+        <w:t xml:space="preserve">that occurs when people tend to give more weight to recent events or information, rather than taking into account the overall </w:t>
+      </w:r>
+      <w:r>
+        <w:rPr>
+          <w:sz w:val="28"/>
+          <w:szCs w:val="28"/>
+        </w:rPr>
+        <w:t>situation which can affect the judgement of users.</w:t>
+      </w:r>
+    </w:p>
+    <w:p>
+      <w:pPr>
+        <w:rPr>
+          <w:sz w:val="28"/>
+          <w:szCs w:val="28"/>
+        </w:rPr>
+      </w:pPr>
+      <w:r>
+        <w:rPr>
+          <w:sz w:val="28"/>
+          <w:szCs w:val="28"/>
+        </w:rPr>
+        <w:t>Another cognitive bias that might have also taken part to the sudden increase of tweets regarding this specific topic is the Primacy Bias which occurs when people tend to give more weight to information or experiences that they first encountered rather than analysing the whole picture.</w:t>
+      </w:r>
+    </w:p>
+    <w:p>
+      <w:pPr>
+        <w:rPr>
+          <w:sz w:val="28"/>
+          <w:szCs w:val="28"/>
+        </w:rPr>
+      </w:pPr>
+    </w:p>
+    <w:p>
+      <w:pPr>
+        <w:rPr>
+          <w:sz w:val="28"/>
+          <w:szCs w:val="28"/>
+        </w:rPr>
+      </w:pPr>
+    </w:p>
+    <w:p>
+      <w:pPr>
+        <w:rPr>
+          <w:sz w:val="28"/>
+          <w:szCs w:val="28"/>
+        </w:rPr>
+      </w:pPr>
+    </w:p>
+    <w:p>
+      <w:pPr>
+        <w:rPr>
+          <w:sz w:val="28"/>
+          <w:szCs w:val="28"/>
+        </w:rPr>
+      </w:pPr>
+    </w:p>
+    <w:p>
+      <w:pPr>
+        <w:rPr>
+          <w:sz w:val="28"/>
+          <w:szCs w:val="28"/>
+        </w:rPr>
+      </w:pPr>
+    </w:p>
+    <w:p>
+      <w:pPr>
+        <w:rPr>
+          <w:sz w:val="28"/>
+          <w:szCs w:val="28"/>
+        </w:rPr>
+      </w:pPr>
+    </w:p>
+    <w:p>
+      <w:pPr>
+        <w:rPr>
+          <w:sz w:val="28"/>
+          <w:szCs w:val="28"/>
+        </w:rPr>
+      </w:pPr>
+    </w:p>
+    <w:p>
+      <w:pPr>
+        <w:rPr>
+          <w:sz w:val="28"/>
+          <w:szCs w:val="28"/>
+        </w:rPr>
+      </w:pPr>
+      <w:r>
+        <w:rPr>
+          <w:sz w:val="28"/>
+          <w:szCs w:val="28"/>
+        </w:rPr>
         <w:lastRenderedPageBreak/>
-        <w:t xml:space="preserve">From the previous 2 multi-line chart we can observe how </w:t>
-      </w:r>
-      <w:r>
-        <w:rPr>
-          <w:sz w:val="28"/>
-          <w:szCs w:val="28"/>
-        </w:rPr>
-        <w:t>users</w:t>
-      </w:r>
-      <w:r>
-        <w:rPr>
-          <w:sz w:val="28"/>
-          <w:szCs w:val="28"/>
-        </w:rPr>
-        <w:t xml:space="preserve"> talked about this topic mostly after it happened and only for </w:t>
-      </w:r>
-      <w:r>
-        <w:rPr>
-          <w:sz w:val="28"/>
-          <w:szCs w:val="28"/>
-        </w:rPr>
-        <w:t xml:space="preserve">a </w:t>
-      </w:r>
-      <w:r>
-        <w:rPr>
-          <w:sz w:val="28"/>
-          <w:szCs w:val="28"/>
-        </w:rPr>
-        <w:t>few days</w:t>
-      </w:r>
-      <w:r>
-        <w:rPr>
-          <w:sz w:val="28"/>
-          <w:szCs w:val="28"/>
-        </w:rPr>
-        <w:t>, t</w:t>
-      </w:r>
-      <w:r>
-        <w:rPr>
-          <w:sz w:val="28"/>
-          <w:szCs w:val="28"/>
-        </w:rPr>
-        <w:t>his is</w:t>
-      </w:r>
-      <w:r>
-        <w:rPr>
-          <w:sz w:val="28"/>
-          <w:szCs w:val="28"/>
-        </w:rPr>
-        <w:t xml:space="preserve"> mostly</w:t>
-      </w:r>
-      <w:r>
-        <w:rPr>
-          <w:sz w:val="28"/>
-          <w:szCs w:val="28"/>
-        </w:rPr>
-        <w:t xml:space="preserve"> </w:t>
-      </w:r>
-      <w:r>
-        <w:rPr>
-          <w:sz w:val="28"/>
-          <w:szCs w:val="28"/>
-        </w:rPr>
-        <w:t xml:space="preserve"> due to the </w:t>
-      </w:r>
-      <w:r>
-        <w:rPr>
-          <w:sz w:val="28"/>
-          <w:szCs w:val="28"/>
-        </w:rPr>
-        <w:t>recency bias which we will be seeing a lot in our research.</w:t>
-      </w:r>
-    </w:p>
-    <w:p>
-      <w:pPr>
-        <w:rPr>
-          <w:sz w:val="28"/>
-          <w:szCs w:val="28"/>
-        </w:rPr>
-      </w:pPr>
-      <w:r>
-        <w:rPr>
-          <w:sz w:val="28"/>
-          <w:szCs w:val="28"/>
-        </w:rPr>
-        <w:t xml:space="preserve">Recency bias is a cognitive bias </w:t>
-      </w:r>
-      <w:r>
-        <w:rPr>
-          <w:sz w:val="28"/>
-          <w:szCs w:val="28"/>
-        </w:rPr>
-        <w:t xml:space="preserve">that occurs when people tend to give more weight to recent events or information, rather than taking into account the overall </w:t>
-      </w:r>
-      <w:r>
-        <w:rPr>
-          <w:sz w:val="28"/>
-          <w:szCs w:val="28"/>
-        </w:rPr>
-        <w:t>situation which can affect the judgement of users.</w:t>
-      </w:r>
-    </w:p>
-    <w:p>
-      <w:pPr>
-        <w:rPr>
-          <w:sz w:val="28"/>
-          <w:szCs w:val="28"/>
-        </w:rPr>
-      </w:pPr>
-    </w:p>
-    <w:p>
-      <w:pPr>
-        <w:rPr>
-          <w:sz w:val="28"/>
-          <w:szCs w:val="28"/>
-        </w:rPr>
-      </w:pPr>
-    </w:p>
-    <w:p>
-      <w:pPr>
-        <w:rPr>
-          <w:sz w:val="28"/>
-          <w:szCs w:val="28"/>
-        </w:rPr>
-      </w:pPr>
+        <w:t>Here below we can see the overall mention network of the users in the before period (every node has a degree higher than 5) :</w:t>
+      </w:r>
+    </w:p>
+    <w:p>
+      <w:pPr>
+        <w:rPr>
+          <w:sz w:val="28"/>
+          <w:szCs w:val="28"/>
+        </w:rPr>
+      </w:pPr>
+      <w:r>
+        <w:rPr>
+          <w:sz w:val="28"/>
+          <w:szCs w:val="28"/>
+        </w:rPr>
+        <w:drawing>
+          <wp:inline distT="0" distB="0" distL="0" distR="0" wp14:anchorId="73943910" wp14:editId="57596D02">
+            <wp:extent cx="5683045" cy="5683045"/>
+            <wp:effectExtent l="0" t="0" r="0" b="0"/>
+            <wp:docPr id="3" name="Picture 3" descr="A close up of a flower&#10;&#10;Description automatically generated with low confidence"/>
+            <wp:cNvGraphicFramePr>
+              <a:graphicFrameLocks xmlns:a="http://schemas.openxmlformats.org/drawingml/2006/main" noChangeAspect="1"/>
+            </wp:cNvGraphicFramePr>
+            <a:graphic xmlns:a="http://schemas.openxmlformats.org/drawingml/2006/main">
+              <a:graphicData uri="http://schemas.openxmlformats.org/drawingml/2006/picture">
+                <pic:pic xmlns:pic="http://schemas.openxmlformats.org/drawingml/2006/picture">
+                  <pic:nvPicPr>
+                    <pic:cNvPr id="3" name="Picture 3" descr="A close up of a flower&#10;&#10;Description automatically generated with low confidence"/>
+                    <pic:cNvPicPr/>
+                  </pic:nvPicPr>
+                  <pic:blipFill>
+                    <a:blip r:embed="rId8">
+                      <a:extLst>
+                        <a:ext uri="{28A0092B-C50C-407E-A947-70E740481C1C}">
+                          <a14:useLocalDpi xmlns:a14="http://schemas.microsoft.com/office/drawing/2010/main" val="0"/>
+                        </a:ext>
+                      </a:extLst>
+                    </a:blip>
+                    <a:stretch>
+                      <a:fillRect/>
+                    </a:stretch>
+                  </pic:blipFill>
+                  <pic:spPr>
+                    <a:xfrm>
+                      <a:off x="0" y="0"/>
+                      <a:ext cx="5685253" cy="5685253"/>
+                    </a:xfrm>
+                    <a:prstGeom prst="rect">
+                      <a:avLst/>
+                    </a:prstGeom>
+                  </pic:spPr>
+                </pic:pic>
+              </a:graphicData>
+            </a:graphic>
+          </wp:inline>
+        </w:drawing>
+      </w:r>
+    </w:p>
+    <w:p>
+      <w:pPr>
+        <w:rPr>
+          <w:sz w:val="28"/>
+          <w:szCs w:val="28"/>
+        </w:rPr>
+      </w:pPr>
+    </w:p>
+    <w:p>
+      <w:pPr>
+        <w:rPr>
+          <w:sz w:val="28"/>
+          <w:szCs w:val="28"/>
+        </w:rPr>
+      </w:pPr>
+      <w:r>
+        <w:rPr>
+          <w:sz w:val="28"/>
+          <w:szCs w:val="28"/>
+        </w:rPr>
+        <w:t>From this graph we can see various clusters connected to eachother which means that there are no significant echo-chambers inside this mention network; echo-chambers are clusters that have little to no connections to other clusters, meaning that the users inside an echo-chamber refuse to listen to other’s opinion that differs from theirs.</w:t>
+      </w:r>
+    </w:p>
+    <w:p>
+      <w:pPr>
+        <w:rPr>
+          <w:sz w:val="28"/>
+          <w:szCs w:val="28"/>
+        </w:rPr>
+      </w:pPr>
+    </w:p>
+    <w:p>
+      <w:pPr>
+        <w:rPr>
+          <w:sz w:val="28"/>
+          <w:szCs w:val="28"/>
+        </w:rPr>
+      </w:pPr>
+      <w:r>
+        <w:rPr>
+          <w:sz w:val="28"/>
+          <w:szCs w:val="28"/>
+        </w:rPr>
+        <w:lastRenderedPageBreak/>
+        <w:drawing>
+          <wp:inline distT="0" distB="0" distL="0" distR="0" wp14:anchorId="15921310" wp14:editId="28959BA5">
+            <wp:extent cx="5943600" cy="3054985"/>
+            <wp:effectExtent l="0" t="0" r="0" b="5715"/>
+            <wp:docPr id="4" name="Picture 4" descr="Chart, pie chart&#10;&#10;Description automatically generated"/>
+            <wp:cNvGraphicFramePr>
+              <a:graphicFrameLocks xmlns:a="http://schemas.openxmlformats.org/drawingml/2006/main" noChangeAspect="1"/>
+            </wp:cNvGraphicFramePr>
+            <a:graphic xmlns:a="http://schemas.openxmlformats.org/drawingml/2006/main">
+              <a:graphicData uri="http://schemas.openxmlformats.org/drawingml/2006/picture">
+                <pic:pic xmlns:pic="http://schemas.openxmlformats.org/drawingml/2006/picture">
+                  <pic:nvPicPr>
+                    <pic:cNvPr id="4" name="Picture 4" descr="Chart, pie chart&#10;&#10;Description automatically generated"/>
+                    <pic:cNvPicPr/>
+                  </pic:nvPicPr>
+                  <pic:blipFill>
+                    <a:blip r:embed="rId9">
+                      <a:extLst>
+                        <a:ext uri="{28A0092B-C50C-407E-A947-70E740481C1C}">
+                          <a14:useLocalDpi xmlns:a14="http://schemas.microsoft.com/office/drawing/2010/main" val="0"/>
+                        </a:ext>
+                      </a:extLst>
+                    </a:blip>
+                    <a:stretch>
+                      <a:fillRect/>
+                    </a:stretch>
+                  </pic:blipFill>
+                  <pic:spPr>
+                    <a:xfrm>
+                      <a:off x="0" y="0"/>
+                      <a:ext cx="5943600" cy="3054985"/>
+                    </a:xfrm>
+                    <a:prstGeom prst="rect">
+                      <a:avLst/>
+                    </a:prstGeom>
+                  </pic:spPr>
+                </pic:pic>
+              </a:graphicData>
+            </a:graphic>
+          </wp:inline>
+        </w:drawing>
+      </w:r>
+    </w:p>
+    <w:p>
+      <w:pPr>
+        <w:rPr>
+          <w:sz w:val="28"/>
+          <w:szCs w:val="28"/>
+        </w:rPr>
+      </w:pPr>
+      <w:r>
+        <w:rPr>
+          <w:sz w:val="28"/>
+          <w:szCs w:val="28"/>
+        </w:rPr>
+        <w:t xml:space="preserve">The image above shows the </w:t>
+      </w:r>
+      <w:r>
+        <w:rPr>
+          <w:sz w:val="28"/>
+          <w:szCs w:val="28"/>
+        </w:rPr>
+        <w:t>percentage of each emotion inside the dataframe, we can see that the most relevant one is the neutral probably due to the amount of sarcasm, jokes and memes surrounding the incident that the algorithm wasn’t able to detect.</w:t>
+      </w:r>
     </w:p>
     <w:p>
       <w:pPr>
@@ -4380,13 +4668,1097 @@
           <w:szCs w:val="36"/>
         </w:rPr>
       </w:pPr>
-      <w:r>
+    </w:p>
+    <w:p>
+      <w:pPr>
+        <w:pStyle w:val="Heading3"/>
         <w:rPr>
           <w:sz w:val="36"/>
           <w:szCs w:val="36"/>
         </w:rPr>
-        <w:t>4.5.2</w:t>
-      </w:r>
+      </w:pPr>
+    </w:p>
+    <w:p>
+      <w:pPr>
+        <w:rPr>
+          <w:sz w:val="28"/>
+          <w:szCs w:val="28"/>
+        </w:rPr>
+      </w:pPr>
+      <w:r>
+        <w:rPr>
+          <w:sz w:val="28"/>
+          <w:szCs w:val="28"/>
+        </w:rPr>
+        <w:t>Here below we can see different wordclouds representing positive, neutral and negative emotion:</w:t>
+      </w:r>
+    </w:p>
+    <w:p>
+      <w:pPr>
+        <w:rPr>
+          <w:sz w:val="28"/>
+          <w:szCs w:val="28"/>
+        </w:rPr>
+      </w:pPr>
+      <w:r>
+        <w:rPr>
+          <w:sz w:val="28"/>
+          <w:szCs w:val="28"/>
+        </w:rPr>
+        <w:drawing>
+          <wp:anchor distT="0" distB="0" distL="114300" distR="114300" simplePos="0" relativeHeight="251660288" behindDoc="0" locked="0" layoutInCell="1" allowOverlap="1" wp14:anchorId="0C2334A6" wp14:editId="64D04808">
+            <wp:simplePos x="0" y="0"/>
+            <wp:positionH relativeFrom="column">
+              <wp:posOffset>-365652</wp:posOffset>
+            </wp:positionH>
+            <wp:positionV relativeFrom="paragraph">
+              <wp:posOffset>392228</wp:posOffset>
+            </wp:positionV>
+            <wp:extent cx="2167200" cy="2163600"/>
+            <wp:effectExtent l="0" t="0" r="5080" b="0"/>
+            <wp:wrapSquare wrapText="bothSides"/>
+            <wp:docPr id="7" name="Picture 7" descr="A picture containing text, newspaper&#10;&#10;Description automatically generated"/>
+            <wp:cNvGraphicFramePr>
+              <a:graphicFrameLocks xmlns:a="http://schemas.openxmlformats.org/drawingml/2006/main" noChangeAspect="1"/>
+            </wp:cNvGraphicFramePr>
+            <a:graphic xmlns:a="http://schemas.openxmlformats.org/drawingml/2006/main">
+              <a:graphicData uri="http://schemas.openxmlformats.org/drawingml/2006/picture">
+                <pic:pic xmlns:pic="http://schemas.openxmlformats.org/drawingml/2006/picture">
+                  <pic:nvPicPr>
+                    <pic:cNvPr id="7" name="Picture 7" descr="A picture containing text, newspaper&#10;&#10;Description automatically generated"/>
+                    <pic:cNvPicPr/>
+                  </pic:nvPicPr>
+                  <pic:blipFill>
+                    <a:blip r:embed="rId10" cstate="print">
+                      <a:extLst>
+                        <a:ext uri="{28A0092B-C50C-407E-A947-70E740481C1C}">
+                          <a14:useLocalDpi xmlns:a14="http://schemas.microsoft.com/office/drawing/2010/main" val="0"/>
+                        </a:ext>
+                      </a:extLst>
+                    </a:blip>
+                    <a:stretch>
+                      <a:fillRect/>
+                    </a:stretch>
+                  </pic:blipFill>
+                  <pic:spPr>
+                    <a:xfrm>
+                      <a:off x="0" y="0"/>
+                      <a:ext cx="2167200" cy="2163600"/>
+                    </a:xfrm>
+                    <a:prstGeom prst="rect">
+                      <a:avLst/>
+                    </a:prstGeom>
+                  </pic:spPr>
+                </pic:pic>
+              </a:graphicData>
+            </a:graphic>
+            <wp14:sizeRelH relativeFrom="margin">
+              <wp14:pctWidth>0</wp14:pctWidth>
+            </wp14:sizeRelH>
+            <wp14:sizeRelV relativeFrom="margin">
+              <wp14:pctHeight>0</wp14:pctHeight>
+            </wp14:sizeRelV>
+          </wp:anchor>
+        </w:drawing>
+      </w:r>
+      <w:r>
+        <w:rPr>
+          <w:sz w:val="28"/>
+          <w:szCs w:val="28"/>
+        </w:rPr>
+        <w:drawing>
+          <wp:anchor distT="0" distB="0" distL="114300" distR="114300" simplePos="0" relativeHeight="251658240" behindDoc="0" locked="0" layoutInCell="1" allowOverlap="1" wp14:anchorId="132C54D4" wp14:editId="72AB07C3">
+            <wp:simplePos x="0" y="0"/>
+            <wp:positionH relativeFrom="column">
+              <wp:posOffset>3956685</wp:posOffset>
+            </wp:positionH>
+            <wp:positionV relativeFrom="paragraph">
+              <wp:posOffset>389458</wp:posOffset>
+            </wp:positionV>
+            <wp:extent cx="2170800" cy="2170800"/>
+            <wp:effectExtent l="0" t="0" r="1270" b="1270"/>
+            <wp:wrapSquare wrapText="bothSides"/>
+            <wp:docPr id="5" name="Picture 5"/>
+            <wp:cNvGraphicFramePr>
+              <a:graphicFrameLocks xmlns:a="http://schemas.openxmlformats.org/drawingml/2006/main" noChangeAspect="1"/>
+            </wp:cNvGraphicFramePr>
+            <a:graphic xmlns:a="http://schemas.openxmlformats.org/drawingml/2006/main">
+              <a:graphicData uri="http://schemas.openxmlformats.org/drawingml/2006/picture">
+                <pic:pic xmlns:pic="http://schemas.openxmlformats.org/drawingml/2006/picture">
+                  <pic:nvPicPr>
+                    <pic:cNvPr id="5" name="Picture 5"/>
+                    <pic:cNvPicPr/>
+                  </pic:nvPicPr>
+                  <pic:blipFill>
+                    <a:blip r:embed="rId11" cstate="print">
+                      <a:extLst>
+                        <a:ext uri="{28A0092B-C50C-407E-A947-70E740481C1C}">
+                          <a14:useLocalDpi xmlns:a14="http://schemas.microsoft.com/office/drawing/2010/main" val="0"/>
+                        </a:ext>
+                      </a:extLst>
+                    </a:blip>
+                    <a:stretch>
+                      <a:fillRect/>
+                    </a:stretch>
+                  </pic:blipFill>
+                  <pic:spPr>
+                    <a:xfrm>
+                      <a:off x="0" y="0"/>
+                      <a:ext cx="2170800" cy="2170800"/>
+                    </a:xfrm>
+                    <a:prstGeom prst="rect">
+                      <a:avLst/>
+                    </a:prstGeom>
+                  </pic:spPr>
+                </pic:pic>
+              </a:graphicData>
+            </a:graphic>
+            <wp14:sizeRelH relativeFrom="margin">
+              <wp14:pctWidth>0</wp14:pctWidth>
+            </wp14:sizeRelH>
+            <wp14:sizeRelV relativeFrom="margin">
+              <wp14:pctHeight>0</wp14:pctHeight>
+            </wp14:sizeRelV>
+          </wp:anchor>
+        </w:drawing>
+      </w:r>
+      <w:r>
+        <w:rPr>
+          <w:sz w:val="28"/>
+          <w:szCs w:val="28"/>
+        </w:rPr>
+        <w:t>Before period</w:t>
+      </w:r>
+    </w:p>
+    <w:p>
+      <w:r>
+        <w:rPr>
+          <w:sz w:val="28"/>
+          <w:szCs w:val="28"/>
+        </w:rPr>
+        <w:drawing>
+          <wp:anchor distT="0" distB="0" distL="114300" distR="114300" simplePos="0" relativeHeight="251659264" behindDoc="0" locked="0" layoutInCell="1" allowOverlap="1" wp14:anchorId="6F9AE069" wp14:editId="6C555D62">
+            <wp:simplePos x="0" y="0"/>
+            <wp:positionH relativeFrom="column">
+              <wp:posOffset>1797280</wp:posOffset>
+            </wp:positionH>
+            <wp:positionV relativeFrom="paragraph">
+              <wp:posOffset>60383</wp:posOffset>
+            </wp:positionV>
+            <wp:extent cx="2170800" cy="2170800"/>
+            <wp:effectExtent l="0" t="0" r="1270" b="1270"/>
+            <wp:wrapSquare wrapText="bothSides"/>
+            <wp:docPr id="6" name="Picture 6" descr="Text&#10;&#10;Description automatically generated"/>
+            <wp:cNvGraphicFramePr>
+              <a:graphicFrameLocks xmlns:a="http://schemas.openxmlformats.org/drawingml/2006/main" noChangeAspect="1"/>
+            </wp:cNvGraphicFramePr>
+            <a:graphic xmlns:a="http://schemas.openxmlformats.org/drawingml/2006/main">
+              <a:graphicData uri="http://schemas.openxmlformats.org/drawingml/2006/picture">
+                <pic:pic xmlns:pic="http://schemas.openxmlformats.org/drawingml/2006/picture">
+                  <pic:nvPicPr>
+                    <pic:cNvPr id="6" name="Picture 6" descr="Text&#10;&#10;Description automatically generated"/>
+                    <pic:cNvPicPr/>
+                  </pic:nvPicPr>
+                  <pic:blipFill>
+                    <a:blip r:embed="rId12" cstate="print">
+                      <a:extLst>
+                        <a:ext uri="{28A0092B-C50C-407E-A947-70E740481C1C}">
+                          <a14:useLocalDpi xmlns:a14="http://schemas.microsoft.com/office/drawing/2010/main" val="0"/>
+                        </a:ext>
+                      </a:extLst>
+                    </a:blip>
+                    <a:stretch>
+                      <a:fillRect/>
+                    </a:stretch>
+                  </pic:blipFill>
+                  <pic:spPr>
+                    <a:xfrm>
+                      <a:off x="0" y="0"/>
+                      <a:ext cx="2170800" cy="2170800"/>
+                    </a:xfrm>
+                    <a:prstGeom prst="rect">
+                      <a:avLst/>
+                    </a:prstGeom>
+                  </pic:spPr>
+                </pic:pic>
+              </a:graphicData>
+            </a:graphic>
+            <wp14:sizeRelH relativeFrom="margin">
+              <wp14:pctWidth>0</wp14:pctWidth>
+            </wp14:sizeRelH>
+            <wp14:sizeRelV relativeFrom="margin">
+              <wp14:pctHeight>0</wp14:pctHeight>
+            </wp14:sizeRelV>
+          </wp:anchor>
+        </w:drawing>
+      </w:r>
+    </w:p>
+    <w:p>
+      <w:pPr>
+        <w:rPr>
+          <w:sz w:val="28"/>
+          <w:szCs w:val="28"/>
+        </w:rPr>
+      </w:pPr>
+      <w:r>
+        <w:rPr>
+          <w:sz w:val="28"/>
+          <w:szCs w:val="28"/>
+        </w:rPr>
+        <w:lastRenderedPageBreak/>
+        <w:drawing>
+          <wp:anchor distT="0" distB="0" distL="114300" distR="114300" simplePos="0" relativeHeight="251661312" behindDoc="0" locked="0" layoutInCell="1" allowOverlap="1" wp14:anchorId="68A02D6B" wp14:editId="48FC30D5">
+            <wp:simplePos x="0" y="0"/>
+            <wp:positionH relativeFrom="column">
+              <wp:posOffset>4052146</wp:posOffset>
+            </wp:positionH>
+            <wp:positionV relativeFrom="paragraph">
+              <wp:posOffset>424558</wp:posOffset>
+            </wp:positionV>
+            <wp:extent cx="2170800" cy="2167200"/>
+            <wp:effectExtent l="0" t="0" r="1270" b="5080"/>
+            <wp:wrapSquare wrapText="bothSides"/>
+            <wp:docPr id="9" name="Picture 9" descr="Text&#10;&#10;Description automatically generated"/>
+            <wp:cNvGraphicFramePr>
+              <a:graphicFrameLocks xmlns:a="http://schemas.openxmlformats.org/drawingml/2006/main" noChangeAspect="1"/>
+            </wp:cNvGraphicFramePr>
+            <a:graphic xmlns:a="http://schemas.openxmlformats.org/drawingml/2006/main">
+              <a:graphicData uri="http://schemas.openxmlformats.org/drawingml/2006/picture">
+                <pic:pic xmlns:pic="http://schemas.openxmlformats.org/drawingml/2006/picture">
+                  <pic:nvPicPr>
+                    <pic:cNvPr id="9" name="Picture 9" descr="Text&#10;&#10;Description automatically generated"/>
+                    <pic:cNvPicPr/>
+                  </pic:nvPicPr>
+                  <pic:blipFill>
+                    <a:blip r:embed="rId13" cstate="print">
+                      <a:extLst>
+                        <a:ext uri="{28A0092B-C50C-407E-A947-70E740481C1C}">
+                          <a14:useLocalDpi xmlns:a14="http://schemas.microsoft.com/office/drawing/2010/main" val="0"/>
+                        </a:ext>
+                      </a:extLst>
+                    </a:blip>
+                    <a:stretch>
+                      <a:fillRect/>
+                    </a:stretch>
+                  </pic:blipFill>
+                  <pic:spPr>
+                    <a:xfrm>
+                      <a:off x="0" y="0"/>
+                      <a:ext cx="2170800" cy="2167200"/>
+                    </a:xfrm>
+                    <a:prstGeom prst="rect">
+                      <a:avLst/>
+                    </a:prstGeom>
+                  </pic:spPr>
+                </pic:pic>
+              </a:graphicData>
+            </a:graphic>
+            <wp14:sizeRelH relativeFrom="margin">
+              <wp14:pctWidth>0</wp14:pctWidth>
+            </wp14:sizeRelH>
+            <wp14:sizeRelV relativeFrom="margin">
+              <wp14:pctHeight>0</wp14:pctHeight>
+            </wp14:sizeRelV>
+          </wp:anchor>
+        </w:drawing>
+      </w:r>
+      <w:r>
+        <w:rPr>
+          <w:sz w:val="28"/>
+          <w:szCs w:val="28"/>
+        </w:rPr>
+        <w:drawing>
+          <wp:anchor distT="0" distB="0" distL="114300" distR="114300" simplePos="0" relativeHeight="251662336" behindDoc="0" locked="0" layoutInCell="1" allowOverlap="1" wp14:anchorId="101169FB" wp14:editId="281BC9D8">
+            <wp:simplePos x="0" y="0"/>
+            <wp:positionH relativeFrom="page">
+              <wp:posOffset>2792081</wp:posOffset>
+            </wp:positionH>
+            <wp:positionV relativeFrom="paragraph">
+              <wp:posOffset>420653</wp:posOffset>
+            </wp:positionV>
+            <wp:extent cx="2174240" cy="2170430"/>
+            <wp:effectExtent l="0" t="0" r="0" b="1270"/>
+            <wp:wrapSquare wrapText="bothSides"/>
+            <wp:docPr id="10" name="Picture 10" descr="Text&#10;&#10;Description automatically generated"/>
+            <wp:cNvGraphicFramePr>
+              <a:graphicFrameLocks xmlns:a="http://schemas.openxmlformats.org/drawingml/2006/main" noChangeAspect="1"/>
+            </wp:cNvGraphicFramePr>
+            <a:graphic xmlns:a="http://schemas.openxmlformats.org/drawingml/2006/main">
+              <a:graphicData uri="http://schemas.openxmlformats.org/drawingml/2006/picture">
+                <pic:pic xmlns:pic="http://schemas.openxmlformats.org/drawingml/2006/picture">
+                  <pic:nvPicPr>
+                    <pic:cNvPr id="10" name="Picture 10" descr="Text&#10;&#10;Description automatically generated"/>
+                    <pic:cNvPicPr/>
+                  </pic:nvPicPr>
+                  <pic:blipFill>
+                    <a:blip r:embed="rId14" cstate="print">
+                      <a:extLst>
+                        <a:ext uri="{28A0092B-C50C-407E-A947-70E740481C1C}">
+                          <a14:useLocalDpi xmlns:a14="http://schemas.microsoft.com/office/drawing/2010/main" val="0"/>
+                        </a:ext>
+                      </a:extLst>
+                    </a:blip>
+                    <a:stretch>
+                      <a:fillRect/>
+                    </a:stretch>
+                  </pic:blipFill>
+                  <pic:spPr>
+                    <a:xfrm>
+                      <a:off x="0" y="0"/>
+                      <a:ext cx="2174240" cy="2170430"/>
+                    </a:xfrm>
+                    <a:prstGeom prst="rect">
+                      <a:avLst/>
+                    </a:prstGeom>
+                  </pic:spPr>
+                </pic:pic>
+              </a:graphicData>
+            </a:graphic>
+            <wp14:sizeRelH relativeFrom="margin">
+              <wp14:pctWidth>0</wp14:pctWidth>
+            </wp14:sizeRelH>
+            <wp14:sizeRelV relativeFrom="margin">
+              <wp14:pctHeight>0</wp14:pctHeight>
+            </wp14:sizeRelV>
+          </wp:anchor>
+        </w:drawing>
+      </w:r>
+      <w:r>
+        <w:rPr>
+          <w:sz w:val="28"/>
+          <w:szCs w:val="28"/>
+        </w:rPr>
+        <w:t>After period</w:t>
+      </w:r>
+    </w:p>
+    <w:p>
+      <w:r>
+        <w:drawing>
+          <wp:anchor distT="0" distB="0" distL="114300" distR="114300" simplePos="0" relativeHeight="251663360" behindDoc="0" locked="0" layoutInCell="1" allowOverlap="1" wp14:anchorId="60791BA4" wp14:editId="18793E3C">
+            <wp:simplePos x="0" y="0"/>
+            <wp:positionH relativeFrom="column">
+              <wp:posOffset>-291830</wp:posOffset>
+            </wp:positionH>
+            <wp:positionV relativeFrom="paragraph">
+              <wp:posOffset>87279</wp:posOffset>
+            </wp:positionV>
+            <wp:extent cx="2174400" cy="2170800"/>
+            <wp:effectExtent l="0" t="0" r="0" b="1270"/>
+            <wp:wrapSquare wrapText="bothSides"/>
+            <wp:docPr id="11" name="Picture 11" descr="A picture containing text, newspaper&#10;&#10;Description automatically generated"/>
+            <wp:cNvGraphicFramePr>
+              <a:graphicFrameLocks xmlns:a="http://schemas.openxmlformats.org/drawingml/2006/main" noChangeAspect="1"/>
+            </wp:cNvGraphicFramePr>
+            <a:graphic xmlns:a="http://schemas.openxmlformats.org/drawingml/2006/main">
+              <a:graphicData uri="http://schemas.openxmlformats.org/drawingml/2006/picture">
+                <pic:pic xmlns:pic="http://schemas.openxmlformats.org/drawingml/2006/picture">
+                  <pic:nvPicPr>
+                    <pic:cNvPr id="11" name="Picture 11" descr="A picture containing text, newspaper&#10;&#10;Description automatically generated"/>
+                    <pic:cNvPicPr/>
+                  </pic:nvPicPr>
+                  <pic:blipFill>
+                    <a:blip r:embed="rId15" cstate="print">
+                      <a:extLst>
+                        <a:ext uri="{28A0092B-C50C-407E-A947-70E740481C1C}">
+                          <a14:useLocalDpi xmlns:a14="http://schemas.microsoft.com/office/drawing/2010/main" val="0"/>
+                        </a:ext>
+                      </a:extLst>
+                    </a:blip>
+                    <a:stretch>
+                      <a:fillRect/>
+                    </a:stretch>
+                  </pic:blipFill>
+                  <pic:spPr>
+                    <a:xfrm>
+                      <a:off x="0" y="0"/>
+                      <a:ext cx="2174400" cy="2170800"/>
+                    </a:xfrm>
+                    <a:prstGeom prst="rect">
+                      <a:avLst/>
+                    </a:prstGeom>
+                  </pic:spPr>
+                </pic:pic>
+              </a:graphicData>
+            </a:graphic>
+            <wp14:sizeRelH relativeFrom="margin">
+              <wp14:pctWidth>0</wp14:pctWidth>
+            </wp14:sizeRelH>
+            <wp14:sizeRelV relativeFrom="margin">
+              <wp14:pctHeight>0</wp14:pctHeight>
+            </wp14:sizeRelV>
+          </wp:anchor>
+        </w:drawing>
+      </w:r>
+    </w:p>
+    <w:p>
+      <w:pPr>
+        <w:rPr>
+          <w:sz w:val="28"/>
+          <w:szCs w:val="28"/>
+        </w:rPr>
+      </w:pPr>
+      <w:r>
+        <w:rPr>
+          <w:sz w:val="28"/>
+          <w:szCs w:val="28"/>
+        </w:rPr>
+        <w:t xml:space="preserve">Each </w:t>
+      </w:r>
+      <w:r>
+        <w:rPr>
+          <w:sz w:val="28"/>
+          <w:szCs w:val="28"/>
+        </w:rPr>
+        <w:t>wordcloud</w:t>
+      </w:r>
+      <w:r>
+        <w:rPr>
+          <w:sz w:val="28"/>
+          <w:szCs w:val="28"/>
+        </w:rPr>
+        <w:t xml:space="preserve"> obviously contains the keywords used for the data collection but we can also see for example other words like “love”, “better”, “hope”</w:t>
+      </w:r>
+      <w:r>
+        <w:rPr>
+          <w:sz w:val="28"/>
+          <w:szCs w:val="28"/>
+        </w:rPr>
+        <w:t>, etc.. in the positive wordcloud meaning that despite the foul act some users decided to look at the bright side.</w:t>
+      </w:r>
+    </w:p>
+    <w:p>
+      <w:pPr>
+        <w:rPr>
+          <w:sz w:val="28"/>
+          <w:szCs w:val="28"/>
+        </w:rPr>
+      </w:pPr>
+      <w:r>
+        <w:rPr>
+          <w:sz w:val="28"/>
+          <w:szCs w:val="28"/>
+        </w:rPr>
+        <w:t>From what we can see so far the perception of the incident has been mostly neutral and positive, mostly because the painting wasn’t damaged at all thanks to the glass protecting it, this might be another important factor that caused this neutral view on the situation.</w:t>
+      </w:r>
+    </w:p>
+    <w:p>
+      <w:pPr>
+        <w:rPr>
+          <w:sz w:val="28"/>
+          <w:szCs w:val="28"/>
+        </w:rPr>
+      </w:pPr>
+      <w:r>
+        <w:rPr>
+          <w:sz w:val="28"/>
+          <w:szCs w:val="28"/>
+        </w:rPr>
+        <w:t xml:space="preserve">The Vader algorithm doesn’t only return the emotion but also an index that indicates the polarity of a text that goes from -1 to </w:t>
+      </w:r>
+      <w:r>
+        <w:rPr>
+          <w:sz w:val="28"/>
+          <w:szCs w:val="28"/>
+        </w:rPr>
+        <w:t xml:space="preserve">1; a score below </w:t>
+      </w:r>
+      <w:r>
+        <w:rPr>
+          <w:sz w:val="28"/>
+          <w:szCs w:val="28"/>
+        </w:rPr>
+        <w:t>0 means negative while a score above means positive, meanwhile a score that is approximately close to the value of 0 means a neutral sentiment.</w:t>
+      </w:r>
+    </w:p>
+    <w:p>
+      <w:pPr>
+        <w:rPr>
+          <w:sz w:val="28"/>
+          <w:szCs w:val="28"/>
+        </w:rPr>
+      </w:pPr>
+    </w:p>
+    <w:p>
+      <w:pPr>
+        <w:rPr>
+          <w:sz w:val="28"/>
+          <w:szCs w:val="28"/>
+        </w:rPr>
+      </w:pPr>
+    </w:p>
+    <w:p>
+      <w:pPr>
+        <w:rPr>
+          <w:sz w:val="28"/>
+          <w:szCs w:val="28"/>
+        </w:rPr>
+      </w:pPr>
+    </w:p>
+    <w:p>
+      <w:pPr>
+        <w:rPr>
+          <w:sz w:val="28"/>
+          <w:szCs w:val="28"/>
+        </w:rPr>
+      </w:pPr>
+    </w:p>
+    <w:p>
+      <w:pPr>
+        <w:rPr>
+          <w:sz w:val="28"/>
+          <w:szCs w:val="28"/>
+        </w:rPr>
+      </w:pPr>
+    </w:p>
+    <w:p>
+      <w:pPr>
+        <w:rPr>
+          <w:sz w:val="28"/>
+          <w:szCs w:val="28"/>
+        </w:rPr>
+      </w:pPr>
+    </w:p>
+    <w:p>
+      <w:pPr>
+        <w:rPr>
+          <w:sz w:val="28"/>
+          <w:szCs w:val="28"/>
+        </w:rPr>
+      </w:pPr>
+    </w:p>
+    <w:p>
+      <w:pPr>
+        <w:rPr>
+          <w:sz w:val="28"/>
+          <w:szCs w:val="28"/>
+        </w:rPr>
+      </w:pPr>
+      <w:r>
+        <w:rPr>
+          <w:sz w:val="28"/>
+          <w:szCs w:val="28"/>
+        </w:rPr>
+        <w:lastRenderedPageBreak/>
+        <w:t>Here below we can see the highest sentiment score for each period:</w:t>
+      </w:r>
+    </w:p>
+    <w:p>
+      <w:pPr>
+        <w:rPr>
+          <w:sz w:val="28"/>
+          <w:szCs w:val="28"/>
+        </w:rPr>
+      </w:pPr>
+      <w:r>
+        <w:drawing>
+          <wp:anchor distT="0" distB="0" distL="114300" distR="114300" simplePos="0" relativeHeight="251665408" behindDoc="0" locked="0" layoutInCell="1" allowOverlap="1" wp14:anchorId="76545164" wp14:editId="5230A90D">
+            <wp:simplePos x="0" y="0"/>
+            <wp:positionH relativeFrom="column">
+              <wp:posOffset>3065618</wp:posOffset>
+            </wp:positionH>
+            <wp:positionV relativeFrom="paragraph">
+              <wp:posOffset>400685</wp:posOffset>
+            </wp:positionV>
+            <wp:extent cx="3269615" cy="2520950"/>
+            <wp:effectExtent l="0" t="0" r="0" b="6350"/>
+            <wp:wrapTopAndBottom/>
+            <wp:docPr id="13" name="Picture 13" descr="Chart, histogram&#10;&#10;Description automatically generated"/>
+            <wp:cNvGraphicFramePr>
+              <a:graphicFrameLocks xmlns:a="http://schemas.openxmlformats.org/drawingml/2006/main" noChangeAspect="1"/>
+            </wp:cNvGraphicFramePr>
+            <a:graphic xmlns:a="http://schemas.openxmlformats.org/drawingml/2006/main">
+              <a:graphicData uri="http://schemas.openxmlformats.org/drawingml/2006/picture">
+                <pic:pic xmlns:pic="http://schemas.openxmlformats.org/drawingml/2006/picture">
+                  <pic:nvPicPr>
+                    <pic:cNvPr id="13" name="Picture 13" descr="Chart, histogram&#10;&#10;Description automatically generated"/>
+                    <pic:cNvPicPr/>
+                  </pic:nvPicPr>
+                  <pic:blipFill>
+                    <a:blip r:embed="rId16">
+                      <a:extLst>
+                        <a:ext uri="{28A0092B-C50C-407E-A947-70E740481C1C}">
+                          <a14:useLocalDpi xmlns:a14="http://schemas.microsoft.com/office/drawing/2010/main" val="0"/>
+                        </a:ext>
+                      </a:extLst>
+                    </a:blip>
+                    <a:stretch>
+                      <a:fillRect/>
+                    </a:stretch>
+                  </pic:blipFill>
+                  <pic:spPr>
+                    <a:xfrm>
+                      <a:off x="0" y="0"/>
+                      <a:ext cx="3269615" cy="2520950"/>
+                    </a:xfrm>
+                    <a:prstGeom prst="rect">
+                      <a:avLst/>
+                    </a:prstGeom>
+                  </pic:spPr>
+                </pic:pic>
+              </a:graphicData>
+            </a:graphic>
+            <wp14:sizeRelH relativeFrom="margin">
+              <wp14:pctWidth>0</wp14:pctWidth>
+            </wp14:sizeRelH>
+            <wp14:sizeRelV relativeFrom="margin">
+              <wp14:pctHeight>0</wp14:pctHeight>
+            </wp14:sizeRelV>
+          </wp:anchor>
+        </w:drawing>
+      </w:r>
+      <w:r>
+        <w:drawing>
+          <wp:anchor distT="0" distB="0" distL="114300" distR="114300" simplePos="0" relativeHeight="251664384" behindDoc="0" locked="0" layoutInCell="1" allowOverlap="1" wp14:anchorId="1B44C963" wp14:editId="558F12E6">
+            <wp:simplePos x="0" y="0"/>
+            <wp:positionH relativeFrom="column">
+              <wp:posOffset>-379379</wp:posOffset>
+            </wp:positionH>
+            <wp:positionV relativeFrom="paragraph">
+              <wp:posOffset>398563</wp:posOffset>
+            </wp:positionV>
+            <wp:extent cx="3269615" cy="2519045"/>
+            <wp:effectExtent l="0" t="0" r="0" b="0"/>
+            <wp:wrapTopAndBottom/>
+            <wp:docPr id="8" name="Picture 8" descr="Chart, histogram&#10;&#10;Description automatically generated"/>
+            <wp:cNvGraphicFramePr>
+              <a:graphicFrameLocks xmlns:a="http://schemas.openxmlformats.org/drawingml/2006/main" noChangeAspect="1"/>
+            </wp:cNvGraphicFramePr>
+            <a:graphic xmlns:a="http://schemas.openxmlformats.org/drawingml/2006/main">
+              <a:graphicData uri="http://schemas.openxmlformats.org/drawingml/2006/picture">
+                <pic:pic xmlns:pic="http://schemas.openxmlformats.org/drawingml/2006/picture">
+                  <pic:nvPicPr>
+                    <pic:cNvPr id="8" name="Picture 8" descr="Chart, histogram&#10;&#10;Description automatically generated"/>
+                    <pic:cNvPicPr/>
+                  </pic:nvPicPr>
+                  <pic:blipFill>
+                    <a:blip r:embed="rId17">
+                      <a:extLst>
+                        <a:ext uri="{28A0092B-C50C-407E-A947-70E740481C1C}">
+                          <a14:useLocalDpi xmlns:a14="http://schemas.microsoft.com/office/drawing/2010/main" val="0"/>
+                        </a:ext>
+                      </a:extLst>
+                    </a:blip>
+                    <a:stretch>
+                      <a:fillRect/>
+                    </a:stretch>
+                  </pic:blipFill>
+                  <pic:spPr>
+                    <a:xfrm>
+                      <a:off x="0" y="0"/>
+                      <a:ext cx="3269615" cy="2519045"/>
+                    </a:xfrm>
+                    <a:prstGeom prst="rect">
+                      <a:avLst/>
+                    </a:prstGeom>
+                  </pic:spPr>
+                </pic:pic>
+              </a:graphicData>
+            </a:graphic>
+            <wp14:sizeRelH relativeFrom="margin">
+              <wp14:pctWidth>0</wp14:pctWidth>
+            </wp14:sizeRelH>
+            <wp14:sizeRelV relativeFrom="margin">
+              <wp14:pctHeight>0</wp14:pctHeight>
+            </wp14:sizeRelV>
+          </wp:anchor>
+        </w:drawing>
+      </w:r>
+      <w:r>
+        <w:rPr>
+          <w:sz w:val="28"/>
+          <w:szCs w:val="28"/>
+        </w:rPr>
+        <w:t xml:space="preserve">                  </w:t>
+      </w:r>
+      <w:r>
+        <w:rPr>
+          <w:sz w:val="28"/>
+          <w:szCs w:val="28"/>
+        </w:rPr>
+        <w:t>Before period</w:t>
+      </w:r>
+      <w:r>
+        <w:rPr>
+          <w:sz w:val="28"/>
+          <w:szCs w:val="28"/>
+        </w:rPr>
+        <w:tab/>
+      </w:r>
+      <w:r>
+        <w:rPr>
+          <w:sz w:val="28"/>
+          <w:szCs w:val="28"/>
+        </w:rPr>
+        <w:tab/>
+      </w:r>
+      <w:r>
+        <w:rPr>
+          <w:sz w:val="28"/>
+          <w:szCs w:val="28"/>
+        </w:rPr>
+        <w:tab/>
+      </w:r>
+      <w:r>
+        <w:rPr>
+          <w:sz w:val="28"/>
+          <w:szCs w:val="28"/>
+        </w:rPr>
+        <w:tab/>
+      </w:r>
+      <w:r>
+        <w:rPr>
+          <w:sz w:val="28"/>
+          <w:szCs w:val="28"/>
+        </w:rPr>
+        <w:tab/>
+        <w:t xml:space="preserve">            After period</w:t>
+      </w:r>
+    </w:p>
+    <w:p>
+      <w:pPr>
+        <w:rPr>
+          <w:sz w:val="28"/>
+          <w:szCs w:val="28"/>
+        </w:rPr>
+      </w:pPr>
+    </w:p>
+    <w:p>
+      <w:pPr>
+        <w:rPr>
+          <w:sz w:val="28"/>
+          <w:szCs w:val="28"/>
+        </w:rPr>
+      </w:pPr>
+    </w:p>
+    <w:p>
+      <w:pPr>
+        <w:rPr>
+          <w:sz w:val="24"/>
+          <w:szCs w:val="24"/>
+        </w:rPr>
+      </w:pPr>
+      <w:r>
+        <w:rPr>
+          <w:sz w:val="28"/>
+          <w:szCs w:val="28"/>
+        </w:rPr>
+        <w:t>After estimating the sentiments we wanted to view how each cluster of emotion was connected to eachother</w:t>
+      </w:r>
+    </w:p>
+    <w:p>
+      <w:pPr>
+        <w:rPr>
+          <w:sz w:val="28"/>
+          <w:szCs w:val="28"/>
+        </w:rPr>
+      </w:pPr>
+      <w:r>
+        <w:tab/>
+        <w:t xml:space="preserve">          B</w:t>
+      </w:r>
+      <w:r>
+        <w:rPr>
+          <w:sz w:val="28"/>
+          <w:szCs w:val="28"/>
+        </w:rPr>
+        <w:t>efore period</w:t>
+      </w:r>
+      <w:r>
+        <w:rPr>
+          <w:sz w:val="28"/>
+          <w:szCs w:val="28"/>
+        </w:rPr>
+        <w:tab/>
+      </w:r>
+      <w:r>
+        <w:rPr>
+          <w:sz w:val="28"/>
+          <w:szCs w:val="28"/>
+        </w:rPr>
+        <w:tab/>
+      </w:r>
+      <w:r>
+        <w:rPr>
+          <w:sz w:val="28"/>
+          <w:szCs w:val="28"/>
+        </w:rPr>
+        <w:tab/>
+      </w:r>
+      <w:r>
+        <w:rPr>
+          <w:sz w:val="28"/>
+          <w:szCs w:val="28"/>
+        </w:rPr>
+        <w:tab/>
+      </w:r>
+      <w:r>
+        <w:rPr>
+          <w:sz w:val="28"/>
+          <w:szCs w:val="28"/>
+        </w:rPr>
+        <w:tab/>
+      </w:r>
+      <w:r>
+        <w:rPr>
+          <w:sz w:val="28"/>
+          <w:szCs w:val="28"/>
+        </w:rPr>
+        <w:tab/>
+      </w:r>
+      <w:r>
+        <w:rPr>
+          <w:sz w:val="28"/>
+          <w:szCs w:val="28"/>
+        </w:rPr>
+        <w:t xml:space="preserve">  </w:t>
+      </w:r>
+      <w:r>
+        <w:rPr>
+          <w:sz w:val="28"/>
+          <w:szCs w:val="28"/>
+        </w:rPr>
+        <w:t>After period</w:t>
+      </w:r>
+    </w:p>
+    <w:p>
+      <w:r>
+        <w:drawing>
+          <wp:anchor distT="0" distB="0" distL="114300" distR="114300" simplePos="0" relativeHeight="251667456" behindDoc="0" locked="0" layoutInCell="1" allowOverlap="1" wp14:anchorId="69E23E46" wp14:editId="1D0FFB42">
+            <wp:simplePos x="0" y="0"/>
+            <wp:positionH relativeFrom="column">
+              <wp:posOffset>3260468</wp:posOffset>
+            </wp:positionH>
+            <wp:positionV relativeFrom="paragraph">
+              <wp:posOffset>201930</wp:posOffset>
+            </wp:positionV>
+            <wp:extent cx="2826000" cy="3074400"/>
+            <wp:effectExtent l="0" t="0" r="0" b="0"/>
+            <wp:wrapTopAndBottom/>
+            <wp:docPr id="15" name="Picture 15"/>
+            <wp:cNvGraphicFramePr>
+              <a:graphicFrameLocks xmlns:a="http://schemas.openxmlformats.org/drawingml/2006/main" noChangeAspect="1"/>
+            </wp:cNvGraphicFramePr>
+            <a:graphic xmlns:a="http://schemas.openxmlformats.org/drawingml/2006/main">
+              <a:graphicData uri="http://schemas.openxmlformats.org/drawingml/2006/picture">
+                <pic:pic xmlns:pic="http://schemas.openxmlformats.org/drawingml/2006/picture">
+                  <pic:nvPicPr>
+                    <pic:cNvPr id="15" name="Picture 15"/>
+                    <pic:cNvPicPr/>
+                  </pic:nvPicPr>
+                  <pic:blipFill>
+                    <a:blip r:embed="rId18" cstate="print">
+                      <a:extLst>
+                        <a:ext uri="{28A0092B-C50C-407E-A947-70E740481C1C}">
+                          <a14:useLocalDpi xmlns:a14="http://schemas.microsoft.com/office/drawing/2010/main" val="0"/>
+                        </a:ext>
+                      </a:extLst>
+                    </a:blip>
+                    <a:stretch>
+                      <a:fillRect/>
+                    </a:stretch>
+                  </pic:blipFill>
+                  <pic:spPr>
+                    <a:xfrm>
+                      <a:off x="0" y="0"/>
+                      <a:ext cx="2826000" cy="3074400"/>
+                    </a:xfrm>
+                    <a:prstGeom prst="rect">
+                      <a:avLst/>
+                    </a:prstGeom>
+                  </pic:spPr>
+                </pic:pic>
+              </a:graphicData>
+            </a:graphic>
+            <wp14:sizeRelH relativeFrom="margin">
+              <wp14:pctWidth>0</wp14:pctWidth>
+            </wp14:sizeRelH>
+            <wp14:sizeRelV relativeFrom="margin">
+              <wp14:pctHeight>0</wp14:pctHeight>
+            </wp14:sizeRelV>
+          </wp:anchor>
+        </w:drawing>
+      </w:r>
+      <w:r>
+        <w:drawing>
+          <wp:anchor distT="0" distB="0" distL="114300" distR="114300" simplePos="0" relativeHeight="251666432" behindDoc="0" locked="0" layoutInCell="1" allowOverlap="1" wp14:anchorId="27BF5D72" wp14:editId="0F22F536">
+            <wp:simplePos x="0" y="0"/>
+            <wp:positionH relativeFrom="column">
+              <wp:posOffset>-262647</wp:posOffset>
+            </wp:positionH>
+            <wp:positionV relativeFrom="paragraph">
+              <wp:posOffset>202689</wp:posOffset>
+            </wp:positionV>
+            <wp:extent cx="3049200" cy="3074400"/>
+            <wp:effectExtent l="0" t="0" r="0" b="0"/>
+            <wp:wrapTopAndBottom/>
+            <wp:docPr id="14" name="Picture 14" descr="Diagram&#10;&#10;Description automatically generated"/>
+            <wp:cNvGraphicFramePr>
+              <a:graphicFrameLocks xmlns:a="http://schemas.openxmlformats.org/drawingml/2006/main" noChangeAspect="1"/>
+            </wp:cNvGraphicFramePr>
+            <a:graphic xmlns:a="http://schemas.openxmlformats.org/drawingml/2006/main">
+              <a:graphicData uri="http://schemas.openxmlformats.org/drawingml/2006/picture">
+                <pic:pic xmlns:pic="http://schemas.openxmlformats.org/drawingml/2006/picture">
+                  <pic:nvPicPr>
+                    <pic:cNvPr id="14" name="Picture 14" descr="Diagram&#10;&#10;Description automatically generated"/>
+                    <pic:cNvPicPr/>
+                  </pic:nvPicPr>
+                  <pic:blipFill>
+                    <a:blip r:embed="rId19" cstate="print">
+                      <a:extLst>
+                        <a:ext uri="{28A0092B-C50C-407E-A947-70E740481C1C}">
+                          <a14:useLocalDpi xmlns:a14="http://schemas.microsoft.com/office/drawing/2010/main" val="0"/>
+                        </a:ext>
+                      </a:extLst>
+                    </a:blip>
+                    <a:stretch>
+                      <a:fillRect/>
+                    </a:stretch>
+                  </pic:blipFill>
+                  <pic:spPr>
+                    <a:xfrm>
+                      <a:off x="0" y="0"/>
+                      <a:ext cx="3049200" cy="3074400"/>
+                    </a:xfrm>
+                    <a:prstGeom prst="rect">
+                      <a:avLst/>
+                    </a:prstGeom>
+                  </pic:spPr>
+                </pic:pic>
+              </a:graphicData>
+            </a:graphic>
+            <wp14:sizeRelH relativeFrom="margin">
+              <wp14:pctWidth>0</wp14:pctWidth>
+            </wp14:sizeRelH>
+            <wp14:sizeRelV relativeFrom="margin">
+              <wp14:pctHeight>0</wp14:pctHeight>
+            </wp14:sizeRelV>
+          </wp:anchor>
+        </w:drawing>
+      </w:r>
+    </w:p>
+    <w:p/>
+    <w:p>
+      <w:pPr>
+        <w:rPr>
+          <w:sz w:val="28"/>
+          <w:szCs w:val="28"/>
+        </w:rPr>
+      </w:pPr>
+      <w:r>
+        <w:rPr>
+          <w:sz w:val="28"/>
+          <w:szCs w:val="28"/>
+        </w:rPr>
+        <w:t>In these 2 mention network graphs that were manually clustered by their emotion attribute we can observe how there are very few connections between the negative cluster and the positive cluster, that possibly being users replied to only news accounts.</w:t>
+      </w:r>
+    </w:p>
+    <w:p>
+      <w:pPr>
+        <w:rPr>
+          <w:sz w:val="28"/>
+          <w:szCs w:val="28"/>
+        </w:rPr>
+      </w:pPr>
+    </w:p>
+    <w:p>
+      <w:pPr>
+        <w:rPr>
+          <w:sz w:val="28"/>
+          <w:szCs w:val="28"/>
+        </w:rPr>
+      </w:pPr>
+      <w:r>
+        <w:rPr>
+          <w:sz w:val="28"/>
+          <w:szCs w:val="28"/>
+        </w:rPr>
+        <w:t>//just stop oil analysis</w:t>
+      </w:r>
+    </w:p>
+    <w:p>
+      <w:pPr>
+        <w:rPr>
+          <w:sz w:val="28"/>
+          <w:szCs w:val="28"/>
+        </w:rPr>
+      </w:pPr>
+    </w:p>
+    <w:p>
+      <w:pPr>
+        <w:rPr>
+          <w:sz w:val="28"/>
+          <w:szCs w:val="28"/>
+        </w:rPr>
+      </w:pPr>
+    </w:p>
+    <w:p>
+      <w:pPr>
+        <w:rPr>
+          <w:sz w:val="28"/>
+          <w:szCs w:val="28"/>
+        </w:rPr>
+      </w:pPr>
+      <w:r>
+        <w:rPr>
+          <w:sz w:val="28"/>
+          <w:szCs w:val="28"/>
+        </w:rPr>
+        <w:t>//mre analysis</w:t>
+      </w:r>
+    </w:p>
+    <w:p>
+      <w:pPr>
+        <w:rPr>
+          <w:sz w:val="28"/>
+          <w:szCs w:val="28"/>
+        </w:rPr>
+      </w:pPr>
+      <w:r>
+        <w:rPr>
+          <w:sz w:val="28"/>
+          <w:szCs w:val="28"/>
+        </w:rPr>
+        <w:t>All these graphs were based on the dataframe that contained all of the tweets</w:t>
+      </w:r>
+    </w:p>
+    <w:p>
+      <w:pPr>
+        <w:rPr>
+          <w:sz w:val="28"/>
+          <w:szCs w:val="28"/>
+        </w:rPr>
+      </w:pPr>
+    </w:p>
+    <w:p>
+      <w:pPr>
+        <w:rPr>
+          <w:sz w:val="28"/>
+          <w:szCs w:val="28"/>
+        </w:rPr>
+      </w:pPr>
+    </w:p>
+    <w:p>
+      <w:pPr>
+        <w:rPr>
+          <w:sz w:val="28"/>
+          <w:szCs w:val="28"/>
+        </w:rPr>
+      </w:pPr>
+      <w:r>
+        <w:rPr>
+          <w:sz w:val="28"/>
+          <w:szCs w:val="28"/>
+        </w:rPr>
+        <w:t>//population analysis (french tweets)</w:t>
+      </w:r>
+    </w:p>
+    <w:p>
+      <w:pPr>
+        <w:rPr>
+          <w:sz w:val="28"/>
+          <w:szCs w:val="28"/>
+        </w:rPr>
+      </w:pPr>
     </w:p>
     <w:p>
       <w:pPr>
@@ -4401,7 +5773,7 @@
           <w:sz w:val="36"/>
           <w:szCs w:val="36"/>
         </w:rPr>
-        <w:t>4.5.3</w:t>
+        <w:t>4.5.2</w:t>
       </w:r>
     </w:p>
     <w:p>
@@ -4417,59 +5789,23 @@
           <w:sz w:val="36"/>
           <w:szCs w:val="36"/>
         </w:rPr>
+        <w:t>4.5.3</w:t>
+      </w:r>
+    </w:p>
+    <w:p>
+      <w:pPr>
+        <w:pStyle w:val="Heading3"/>
+        <w:rPr>
+          <w:sz w:val="36"/>
+          <w:szCs w:val="36"/>
+        </w:rPr>
+      </w:pPr>
+      <w:r>
+        <w:rPr>
+          <w:sz w:val="36"/>
+          <w:szCs w:val="36"/>
+        </w:rPr>
         <w:t>4.5.4</w:t>
-      </w:r>
-    </w:p>
-    <w:p/>
-    <w:p>
-      <w:pPr>
-        <w:rPr>
-          <w:sz w:val="28"/>
-          <w:szCs w:val="28"/>
-          <w:u w:val="single"/>
-        </w:rPr>
-      </w:pPr>
-      <w:r>
-        <w:rPr>
-          <w:sz w:val="28"/>
-          <w:szCs w:val="28"/>
-          <w:u w:val="single"/>
-        </w:rPr>
-        <w:t>//snippet</w:t>
-      </w:r>
-    </w:p>
-    <w:p>
-      <w:pPr>
-        <w:rPr>
-          <w:sz w:val="28"/>
-          <w:szCs w:val="28"/>
-          <w:u w:val="single"/>
-        </w:rPr>
-      </w:pPr>
-      <w:r>
-        <w:rPr>
-          <w:sz w:val="28"/>
-          <w:szCs w:val="28"/>
-          <w:u w:val="single"/>
-        </w:rPr>
-        <w:t>From the dataframe we created the networks, the nodes as username, edges as mentions and we then set the attributes of the nodes from the .csv file and assigned the emotions</w:t>
-      </w:r>
-    </w:p>
-    <w:p>
-      <w:pPr>
-        <w:rPr>
-          <w:sz w:val="28"/>
-          <w:szCs w:val="28"/>
-          <w:u w:val="single"/>
-        </w:rPr>
-      </w:pPr>
-      <w:r>
-        <w:rPr>
-          <w:sz w:val="28"/>
-          <w:szCs w:val="28"/>
-          <w:u w:val="single"/>
-        </w:rPr>
-        <w:t>The emotion that is most relevant is the neutral one, probably because the algorithm used (Vader and TextBlob) assign the emotion to neutral when they aren’t able to evaluate the sentiment</w:t>
       </w:r>
     </w:p>
     <w:p>

</xml_diff>